<commit_message>
Support tables in DOCX renderer; improve various stuff
</commit_message>
<xml_diff>
--- a/test-files/Renderer/Tables.docx
+++ b/test-files/Renderer/Tables.docx
@@ -4,7 +4,7 @@
   <w:body>
     <w:p>
       <w:r>
-        <w:t xml:space="preserve">Table 1: </w:t>
+        <w:t>Basic table:</w:t>
       </w:r>
     </w:p>
     <w:tbl>
@@ -22,7 +22,6 @@
         <w:tc>
           <w:tcPr>
             <w:tcW w:w="3209" w:type="dxa"/>
-            <w:shd w:val="clear" w:color="auto" w:fill="FFFF00"/>
           </w:tcPr>
           <w:p>
             <w:r>
@@ -58,105 +57,36 @@
           </w:tcPr>
           <w:p>
             <w:r>
-              <w:t>B1</w:t>
-            </w:r>
-          </w:p>
-        </w:tc>
-        <w:tc>
-          <w:tcPr>
-            <w:tcW w:w="3209" w:type="dxa"/>
-            <w:tcBorders>
-              <w:bottom w:val="single" w:sz="12" w:space="0" w:color="0F9ED5" w:themeColor="accent4"/>
-            </w:tcBorders>
-          </w:tcPr>
-          <w:p>
-            <w:r>
-              <w:t>B2</w:t>
+              <w:t>A4</w:t>
+            </w:r>
+          </w:p>
+        </w:tc>
+        <w:tc>
+          <w:tcPr>
+            <w:tcW w:w="3209" w:type="dxa"/>
+          </w:tcPr>
+          <w:p>
+            <w:r>
+              <w:t>A5</w:t>
             </w:r>
           </w:p>
         </w:tc>
         <w:tc>
           <w:tcPr>
             <w:tcW w:w="3210" w:type="dxa"/>
-            <w:tcBorders>
-              <w:bottom w:val="single" w:sz="12" w:space="0" w:color="0F9ED5" w:themeColor="accent4"/>
-            </w:tcBorders>
-          </w:tcPr>
-          <w:p>
-            <w:r>
-              <w:t>B3</w:t>
-            </w:r>
-          </w:p>
-        </w:tc>
-      </w:tr>
-      <w:tr>
-        <w:tc>
-          <w:tcPr>
-            <w:tcW w:w="3209" w:type="dxa"/>
-            <w:tcBorders>
-              <w:right w:val="single" w:sz="12" w:space="0" w:color="0F9ED5" w:themeColor="accent4"/>
-            </w:tcBorders>
-          </w:tcPr>
-          <w:p>
-            <w:r>
-              <w:t>C1</w:t>
-            </w:r>
-          </w:p>
-        </w:tc>
-        <w:tc>
-          <w:tcPr>
-            <w:tcW w:w="6419" w:type="dxa"/>
-            <w:gridSpan w:val="2"/>
-            <w:vMerge w:val="restart"/>
-            <w:tcBorders>
-              <w:left w:val="single" w:sz="12" w:space="0" w:color="0F9ED5" w:themeColor="accent4"/>
-              <w:right w:val="single" w:sz="12" w:space="0" w:color="0F9ED5" w:themeColor="accent4"/>
-            </w:tcBorders>
-            <w:vAlign w:val="center"/>
-          </w:tcPr>
-          <w:p>
-            <w:pPr>
-              <w:jc w:val="center"/>
-            </w:pPr>
-            <w:r>
-              <w:t>Merged cell</w:t>
-            </w:r>
-          </w:p>
-        </w:tc>
-      </w:tr>
-      <w:tr>
-        <w:tc>
-          <w:tcPr>
-            <w:tcW w:w="3209" w:type="dxa"/>
-            <w:tcBorders>
-              <w:right w:val="single" w:sz="12" w:space="0" w:color="0F9ED5" w:themeColor="accent4"/>
-            </w:tcBorders>
-          </w:tcPr>
-          <w:p>
-            <w:r>
-              <w:t>D1</w:t>
-            </w:r>
-          </w:p>
-        </w:tc>
-        <w:tc>
-          <w:tcPr>
-            <w:tcW w:w="6419" w:type="dxa"/>
-            <w:gridSpan w:val="2"/>
-            <w:vMerge/>
-            <w:tcBorders>
-              <w:left w:val="single" w:sz="12" w:space="0" w:color="0F9ED5" w:themeColor="accent4"/>
-              <w:bottom w:val="single" w:sz="12" w:space="0" w:color="0F9ED5" w:themeColor="accent4"/>
-              <w:right w:val="single" w:sz="12" w:space="0" w:color="0F9ED5" w:themeColor="accent4"/>
-            </w:tcBorders>
-          </w:tcPr>
-          <w:p/>
+          </w:tcPr>
+          <w:p>
+            <w:r>
+              <w:t>A6</w:t>
+            </w:r>
+          </w:p>
         </w:tc>
       </w:tr>
     </w:tbl>
     <w:p/>
     <w:p>
       <w:r>
-        <w:t xml:space="preserve">Table 2: </w:t>
+        <w:t xml:space="preserve">Table with custom cell borders and background: </w:t>
       </w:r>
     </w:p>
     <w:tbl>
@@ -174,71 +104,638 @@
         <w:tc>
           <w:tcPr>
             <w:tcW w:w="3209" w:type="dxa"/>
-          </w:tcPr>
-          <w:p>
-            <w:r>
-              <w:t>1</w:t>
-            </w:r>
-          </w:p>
-        </w:tc>
-        <w:tc>
-          <w:tcPr>
-            <w:tcW w:w="3209" w:type="dxa"/>
-          </w:tcPr>
-          <w:p>
-            <w:r>
-              <w:t>2</w:t>
+            <w:shd w:val="clear" w:color="auto" w:fill="FFFF00"/>
+          </w:tcPr>
+          <w:p>
+            <w:pPr>
+              <w:rPr>
+                <w:b/>
+                <w:bCs/>
+              </w:rPr>
+            </w:pPr>
+            <w:r>
+              <w:rPr>
+                <w:b/>
+                <w:bCs/>
+              </w:rPr>
+              <w:t>Header</w:t>
+            </w:r>
+          </w:p>
+        </w:tc>
+        <w:tc>
+          <w:tcPr>
+            <w:tcW w:w="3209" w:type="dxa"/>
+            <w:shd w:val="clear" w:color="auto" w:fill="FFFF00"/>
+          </w:tcPr>
+          <w:p>
+            <w:pPr>
+              <w:rPr>
+                <w:b/>
+                <w:bCs/>
+              </w:rPr>
+            </w:pPr>
+            <w:r>
+              <w:rPr>
+                <w:b/>
+                <w:bCs/>
+              </w:rPr>
+              <w:t>Header</w:t>
             </w:r>
           </w:p>
         </w:tc>
         <w:tc>
           <w:tcPr>
             <w:tcW w:w="3210" w:type="dxa"/>
-          </w:tcPr>
-          <w:p>
-            <w:r>
-              <w:t>3</w:t>
-            </w:r>
-          </w:p>
-        </w:tc>
-      </w:tr>
-      <w:tr>
-        <w:trPr>
-          <w:gridAfter w:val="1"/>
-          <w:wAfter w:w="3210" w:type="dxa"/>
-        </w:trPr>
-        <w:tc>
-          <w:tcPr>
-            <w:tcW w:w="3209" w:type="dxa"/>
-          </w:tcPr>
-          <w:p>
-            <w:r>
-              <w:t>4</w:t>
-            </w:r>
-          </w:p>
-        </w:tc>
-        <w:tc>
-          <w:tcPr>
-            <w:tcW w:w="3209" w:type="dxa"/>
-          </w:tcPr>
-          <w:p>
-            <w:r>
-              <w:t>5</w:t>
-            </w:r>
-          </w:p>
+            <w:shd w:val="clear" w:color="auto" w:fill="FFFF00"/>
+          </w:tcPr>
+          <w:p>
+            <w:pPr>
+              <w:rPr>
+                <w:b/>
+                <w:bCs/>
+              </w:rPr>
+            </w:pPr>
+            <w:r>
+              <w:rPr>
+                <w:b/>
+                <w:bCs/>
+              </w:rPr>
+              <w:t>Header</w:t>
+            </w:r>
+          </w:p>
+        </w:tc>
+      </w:tr>
+      <w:tr>
+        <w:tc>
+          <w:tcPr>
+            <w:tcW w:w="3209" w:type="dxa"/>
+            <w:tcBorders>
+              <w:bottom w:val="single" w:sz="18" w:space="0" w:color="auto"/>
+            </w:tcBorders>
+          </w:tcPr>
+          <w:p/>
+        </w:tc>
+        <w:tc>
+          <w:tcPr>
+            <w:tcW w:w="3209" w:type="dxa"/>
+            <w:tcBorders>
+              <w:bottom w:val="single" w:sz="18" w:space="0" w:color="auto"/>
+            </w:tcBorders>
+          </w:tcPr>
+          <w:p/>
+        </w:tc>
+        <w:tc>
+          <w:tcPr>
+            <w:tcW w:w="3210" w:type="dxa"/>
+          </w:tcPr>
+          <w:p/>
+        </w:tc>
+      </w:tr>
+      <w:tr>
+        <w:tc>
+          <w:tcPr>
+            <w:tcW w:w="3209" w:type="dxa"/>
+            <w:tcBorders>
+              <w:top w:val="single" w:sz="18" w:space="0" w:color="auto"/>
+            </w:tcBorders>
+          </w:tcPr>
+          <w:p/>
+        </w:tc>
+        <w:tc>
+          <w:tcPr>
+            <w:tcW w:w="3209" w:type="dxa"/>
+            <w:tcBorders>
+              <w:top w:val="single" w:sz="18" w:space="0" w:color="auto"/>
+              <w:right w:val="dashed" w:sz="18" w:space="0" w:color="EE0000"/>
+            </w:tcBorders>
+          </w:tcPr>
+          <w:p/>
+        </w:tc>
+        <w:tc>
+          <w:tcPr>
+            <w:tcW w:w="3210" w:type="dxa"/>
+            <w:tcBorders>
+              <w:left w:val="dashed" w:sz="18" w:space="0" w:color="EE0000"/>
+              <w:bottom w:val="dashed" w:sz="18" w:space="0" w:color="EE0000"/>
+              <w:right w:val="dashed" w:sz="18" w:space="0" w:color="EE0000"/>
+            </w:tcBorders>
+          </w:tcPr>
+          <w:p/>
         </w:tc>
       </w:tr>
     </w:tbl>
     <w:p/>
     <w:p>
       <w:r>
-        <w:t xml:space="preserve">Table 3: </w:t>
+        <w:t xml:space="preserve">Table with custom row height and column width: </w:t>
       </w:r>
     </w:p>
     <w:tbl>
       <w:tblPr>
         <w:tblStyle w:val="Grigliatabella"/>
         <w:tblW w:w="0" w:type="auto"/>
+        <w:tblLook w:val="04A0" w:firstRow="1" w:lastRow="0" w:firstColumn="1" w:lastColumn="0" w:noHBand="0" w:noVBand="1"/>
+      </w:tblPr>
+      <w:tblGrid>
+        <w:gridCol w:w="510"/>
+        <w:gridCol w:w="439"/>
+        <w:gridCol w:w="4026"/>
+      </w:tblGrid>
+      <w:tr>
+        <w:trPr>
+          <w:trHeight w:val="425"/>
+        </w:trPr>
+        <w:tc>
+          <w:tcPr>
+            <w:tcW w:w="510" w:type="dxa"/>
+          </w:tcPr>
+          <w:p/>
+        </w:tc>
+        <w:tc>
+          <w:tcPr>
+            <w:tcW w:w="439" w:type="dxa"/>
+          </w:tcPr>
+          <w:p/>
+        </w:tc>
+        <w:tc>
+          <w:tcPr>
+            <w:tcW w:w="4026" w:type="dxa"/>
+          </w:tcPr>
+          <w:p/>
+        </w:tc>
+      </w:tr>
+      <w:tr>
+        <w:trPr>
+          <w:trHeight w:val="949"/>
+        </w:trPr>
+        <w:tc>
+          <w:tcPr>
+            <w:tcW w:w="510" w:type="dxa"/>
+          </w:tcPr>
+          <w:p/>
+        </w:tc>
+        <w:tc>
+          <w:tcPr>
+            <w:tcW w:w="439" w:type="dxa"/>
+          </w:tcPr>
+          <w:p/>
+        </w:tc>
+        <w:tc>
+          <w:tcPr>
+            <w:tcW w:w="4026" w:type="dxa"/>
+          </w:tcPr>
+          <w:p/>
+        </w:tc>
+      </w:tr>
+    </w:tbl>
+    <w:p/>
+    <w:p>
+      <w:r>
+        <w:t>Table with horizontally merged cell:</w:t>
+      </w:r>
+    </w:p>
+    <w:tbl>
+      <w:tblPr>
+        <w:tblStyle w:val="Grigliatabella"/>
+        <w:tblW w:w="0" w:type="auto"/>
+        <w:tblLook w:val="04A0" w:firstRow="1" w:lastRow="0" w:firstColumn="1" w:lastColumn="0" w:noHBand="0" w:noVBand="1"/>
+      </w:tblPr>
+      <w:tblGrid>
+        <w:gridCol w:w="3209"/>
+        <w:gridCol w:w="3209"/>
+        <w:gridCol w:w="3210"/>
+      </w:tblGrid>
+      <w:tr>
+        <w:tc>
+          <w:tcPr>
+            <w:tcW w:w="3209" w:type="dxa"/>
+          </w:tcPr>
+          <w:p/>
+        </w:tc>
+        <w:tc>
+          <w:tcPr>
+            <w:tcW w:w="3209" w:type="dxa"/>
+          </w:tcPr>
+          <w:p/>
+        </w:tc>
+        <w:tc>
+          <w:tcPr>
+            <w:tcW w:w="3210" w:type="dxa"/>
+          </w:tcPr>
+          <w:p/>
+        </w:tc>
+      </w:tr>
+      <w:tr>
+        <w:tc>
+          <w:tcPr>
+            <w:tcW w:w="3209" w:type="dxa"/>
+          </w:tcPr>
+          <w:p/>
+        </w:tc>
+        <w:tc>
+          <w:tcPr>
+            <w:tcW w:w="6419" w:type="dxa"/>
+            <w:gridSpan w:val="2"/>
+          </w:tcPr>
+          <w:p>
+            <w:pPr>
+              <w:jc w:val="center"/>
+            </w:pPr>
+            <w:r>
+              <w:t>Merged cell</w:t>
+            </w:r>
+          </w:p>
+        </w:tc>
+      </w:tr>
+      <w:tr>
+        <w:tc>
+          <w:tcPr>
+            <w:tcW w:w="3209" w:type="dxa"/>
+          </w:tcPr>
+          <w:p/>
+        </w:tc>
+        <w:tc>
+          <w:tcPr>
+            <w:tcW w:w="6419" w:type="dxa"/>
+            <w:gridSpan w:val="2"/>
+          </w:tcPr>
+          <w:p>
+            <w:pPr>
+              <w:jc w:val="center"/>
+            </w:pPr>
+          </w:p>
+        </w:tc>
+      </w:tr>
+    </w:tbl>
+    <w:p/>
+    <w:p>
+      <w:r>
+        <w:t xml:space="preserve">Table with vertically merged cell: </w:t>
+      </w:r>
+    </w:p>
+    <w:tbl>
+      <w:tblPr>
+        <w:tblStyle w:val="Grigliatabella"/>
+        <w:tblW w:w="0" w:type="auto"/>
+        <w:tblLook w:val="04A0" w:firstRow="1" w:lastRow="0" w:firstColumn="1" w:lastColumn="0" w:noHBand="0" w:noVBand="1"/>
+      </w:tblPr>
+      <w:tblGrid>
+        <w:gridCol w:w="3209"/>
+        <w:gridCol w:w="3209"/>
+        <w:gridCol w:w="3210"/>
+      </w:tblGrid>
+      <w:tr>
+        <w:tc>
+          <w:tcPr>
+            <w:tcW w:w="3209" w:type="dxa"/>
+          </w:tcPr>
+          <w:p/>
+        </w:tc>
+        <w:tc>
+          <w:tcPr>
+            <w:tcW w:w="3209" w:type="dxa"/>
+          </w:tcPr>
+          <w:p/>
+        </w:tc>
+        <w:tc>
+          <w:tcPr>
+            <w:tcW w:w="3210" w:type="dxa"/>
+          </w:tcPr>
+          <w:p/>
+        </w:tc>
+      </w:tr>
+      <w:tr>
+        <w:tc>
+          <w:tcPr>
+            <w:tcW w:w="3209" w:type="dxa"/>
+          </w:tcPr>
+          <w:p/>
+        </w:tc>
+        <w:tc>
+          <w:tcPr>
+            <w:tcW w:w="3209" w:type="dxa"/>
+            <w:vMerge w:val="restart"/>
+            <w:vAlign w:val="center"/>
+          </w:tcPr>
+          <w:p>
+            <w:pPr>
+              <w:jc w:val="center"/>
+            </w:pPr>
+            <w:r>
+              <w:t>Merged cell</w:t>
+            </w:r>
+          </w:p>
+        </w:tc>
+        <w:tc>
+          <w:tcPr>
+            <w:tcW w:w="3210" w:type="dxa"/>
+          </w:tcPr>
+          <w:p/>
+        </w:tc>
+      </w:tr>
+      <w:tr>
+        <w:tc>
+          <w:tcPr>
+            <w:tcW w:w="3209" w:type="dxa"/>
+          </w:tcPr>
+          <w:p/>
+        </w:tc>
+        <w:tc>
+          <w:tcPr>
+            <w:tcW w:w="3209" w:type="dxa"/>
+            <w:vMerge/>
+          </w:tcPr>
+          <w:p/>
+        </w:tc>
+        <w:tc>
+          <w:tcPr>
+            <w:tcW w:w="3210" w:type="dxa"/>
+          </w:tcPr>
+          <w:p/>
+        </w:tc>
+      </w:tr>
+    </w:tbl>
+    <w:p/>
+    <w:p>
+      <w:r>
+        <w:t xml:space="preserve">Table with horizontally and vertically merged cell: </w:t>
+      </w:r>
+    </w:p>
+    <w:tbl>
+      <w:tblPr>
+        <w:tblStyle w:val="Grigliatabella"/>
+        <w:tblW w:w="0" w:type="auto"/>
+        <w:tblLook w:val="04A0" w:firstRow="1" w:lastRow="0" w:firstColumn="1" w:lastColumn="0" w:noHBand="0" w:noVBand="1"/>
+      </w:tblPr>
+      <w:tblGrid>
+        <w:gridCol w:w="3209"/>
+        <w:gridCol w:w="3209"/>
+        <w:gridCol w:w="3210"/>
+      </w:tblGrid>
+      <w:tr>
+        <w:tc>
+          <w:tcPr>
+            <w:tcW w:w="3209" w:type="dxa"/>
+          </w:tcPr>
+          <w:p/>
+        </w:tc>
+        <w:tc>
+          <w:tcPr>
+            <w:tcW w:w="3209" w:type="dxa"/>
+          </w:tcPr>
+          <w:p/>
+        </w:tc>
+        <w:tc>
+          <w:tcPr>
+            <w:tcW w:w="3210" w:type="dxa"/>
+          </w:tcPr>
+          <w:p/>
+        </w:tc>
+      </w:tr>
+      <w:tr>
+        <w:tc>
+          <w:tcPr>
+            <w:tcW w:w="3209" w:type="dxa"/>
+          </w:tcPr>
+          <w:p/>
+        </w:tc>
+        <w:tc>
+          <w:tcPr>
+            <w:tcW w:w="6419" w:type="dxa"/>
+            <w:gridSpan w:val="2"/>
+            <w:vMerge w:val="restart"/>
+          </w:tcPr>
+          <w:p>
+            <w:pPr>
+              <w:jc w:val="right"/>
+            </w:pPr>
+            <w:r>
+              <w:t>Merged cell</w:t>
+            </w:r>
+          </w:p>
+        </w:tc>
+      </w:tr>
+      <w:tr>
+        <w:tc>
+          <w:tcPr>
+            <w:tcW w:w="3209" w:type="dxa"/>
+          </w:tcPr>
+          <w:p/>
+        </w:tc>
+        <w:tc>
+          <w:tcPr>
+            <w:tcW w:w="6419" w:type="dxa"/>
+            <w:gridSpan w:val="2"/>
+            <w:vMerge/>
+          </w:tcPr>
+          <w:p/>
+        </w:tc>
+      </w:tr>
+    </w:tbl>
+    <w:p/>
+    <w:p>
+      <w:r>
+        <w:t>Table with horizontally merged cell</w:t>
+      </w:r>
+      <w:r>
+        <w:t xml:space="preserve"> and vertically merged cell: </w:t>
+      </w:r>
+    </w:p>
+    <w:tbl>
+      <w:tblPr>
+        <w:tblStyle w:val="Grigliatabella"/>
+        <w:tblW w:w="0" w:type="auto"/>
+        <w:tblLook w:val="04A0" w:firstRow="1" w:lastRow="0" w:firstColumn="1" w:lastColumn="0" w:noHBand="0" w:noVBand="1"/>
+      </w:tblPr>
+      <w:tblGrid>
+        <w:gridCol w:w="2407"/>
+        <w:gridCol w:w="2407"/>
+        <w:gridCol w:w="2407"/>
+        <w:gridCol w:w="2407"/>
+      </w:tblGrid>
+      <w:tr>
+        <w:tc>
+          <w:tcPr>
+            <w:tcW w:w="2407" w:type="dxa"/>
+          </w:tcPr>
+          <w:p/>
+        </w:tc>
+        <w:tc>
+          <w:tcPr>
+            <w:tcW w:w="2407" w:type="dxa"/>
+          </w:tcPr>
+          <w:p/>
+        </w:tc>
+        <w:tc>
+          <w:tcPr>
+            <w:tcW w:w="2407" w:type="dxa"/>
+          </w:tcPr>
+          <w:p/>
+        </w:tc>
+        <w:tc>
+          <w:tcPr>
+            <w:tcW w:w="2407" w:type="dxa"/>
+          </w:tcPr>
+          <w:p/>
+        </w:tc>
+      </w:tr>
+      <w:tr>
+        <w:tc>
+          <w:tcPr>
+            <w:tcW w:w="2407" w:type="dxa"/>
+          </w:tcPr>
+          <w:p/>
+        </w:tc>
+        <w:tc>
+          <w:tcPr>
+            <w:tcW w:w="2407" w:type="dxa"/>
+            <w:vAlign w:val="center"/>
+          </w:tcPr>
+          <w:p>
+            <w:pPr>
+              <w:jc w:val="center"/>
+            </w:pPr>
+          </w:p>
+        </w:tc>
+        <w:tc>
+          <w:tcPr>
+            <w:tcW w:w="2407" w:type="dxa"/>
+            <w:vMerge w:val="restart"/>
+          </w:tcPr>
+          <w:p>
+            <w:pPr>
+              <w:jc w:val="center"/>
+            </w:pPr>
+            <w:r>
+              <w:t>Merged cell 1</w:t>
+            </w:r>
+          </w:p>
+        </w:tc>
+        <w:tc>
+          <w:tcPr>
+            <w:tcW w:w="2407" w:type="dxa"/>
+          </w:tcPr>
+          <w:p/>
+        </w:tc>
+      </w:tr>
+      <w:tr>
+        <w:tc>
+          <w:tcPr>
+            <w:tcW w:w="4814" w:type="dxa"/>
+            <w:gridSpan w:val="2"/>
+          </w:tcPr>
+          <w:p>
+            <w:pPr>
+              <w:jc w:val="center"/>
+            </w:pPr>
+            <w:r>
+              <w:t>Merged cell 2</w:t>
+            </w:r>
+          </w:p>
+        </w:tc>
+        <w:tc>
+          <w:tcPr>
+            <w:tcW w:w="2407" w:type="dxa"/>
+            <w:vMerge/>
+          </w:tcPr>
+          <w:p/>
+        </w:tc>
+        <w:tc>
+          <w:tcPr>
+            <w:tcW w:w="2407" w:type="dxa"/>
+          </w:tcPr>
+          <w:p/>
+        </w:tc>
+      </w:tr>
+    </w:tbl>
+    <w:p/>
+    <w:p>
+      <w:r>
+        <w:t>Table with missing cell:</w:t>
+      </w:r>
+    </w:p>
+    <w:tbl>
+      <w:tblPr>
+        <w:tblStyle w:val="Grigliatabella"/>
+        <w:tblW w:w="0" w:type="auto"/>
+        <w:tblLook w:val="04A0" w:firstRow="1" w:lastRow="0" w:firstColumn="1" w:lastColumn="0" w:noHBand="0" w:noVBand="1"/>
+      </w:tblPr>
+      <w:tblGrid>
+        <w:gridCol w:w="3209"/>
+        <w:gridCol w:w="3209"/>
+        <w:gridCol w:w="3210"/>
+      </w:tblGrid>
+      <w:tr>
+        <w:tc>
+          <w:tcPr>
+            <w:tcW w:w="3209" w:type="dxa"/>
+          </w:tcPr>
+          <w:p>
+            <w:r>
+              <w:lastRenderedPageBreak/>
+              <w:t>1</w:t>
+            </w:r>
+          </w:p>
+        </w:tc>
+        <w:tc>
+          <w:tcPr>
+            <w:tcW w:w="3209" w:type="dxa"/>
+          </w:tcPr>
+          <w:p>
+            <w:r>
+              <w:t>2</w:t>
+            </w:r>
+          </w:p>
+        </w:tc>
+        <w:tc>
+          <w:tcPr>
+            <w:tcW w:w="3210" w:type="dxa"/>
+          </w:tcPr>
+          <w:p>
+            <w:r>
+              <w:t>3</w:t>
+            </w:r>
+          </w:p>
+        </w:tc>
+      </w:tr>
+      <w:tr>
+        <w:trPr>
+          <w:gridAfter w:val="1"/>
+          <w:wAfter w:w="3210" w:type="dxa"/>
+        </w:trPr>
+        <w:tc>
+          <w:tcPr>
+            <w:tcW w:w="3209" w:type="dxa"/>
+          </w:tcPr>
+          <w:p>
+            <w:r>
+              <w:t>4</w:t>
+            </w:r>
+          </w:p>
+        </w:tc>
+        <w:tc>
+          <w:tcPr>
+            <w:tcW w:w="3209" w:type="dxa"/>
+          </w:tcPr>
+          <w:p>
+            <w:r>
+              <w:t>5</w:t>
+            </w:r>
+          </w:p>
+        </w:tc>
+      </w:tr>
+    </w:tbl>
+    <w:p/>
+    <w:p>
+      <w:r>
+        <w:t xml:space="preserve">Table with large cell padding: </w:t>
+      </w:r>
+    </w:p>
+    <w:tbl>
+      <w:tblPr>
+        <w:tblStyle w:val="Grigliatabella"/>
+        <w:tblW w:w="0" w:type="auto"/>
+        <w:tblLayout w:type="fixed"/>
         <w:tblCellMar>
           <w:top w:w="227" w:type="dxa"/>
           <w:left w:w="227" w:type="dxa"/>
@@ -320,102 +817,7 @@
     <w:p/>
     <w:p>
       <w:r>
-        <w:t xml:space="preserve">Table 4: </w:t>
-      </w:r>
-    </w:p>
-    <w:tbl>
-      <w:tblPr>
-        <w:tblStyle w:val="Grigliatabella"/>
-        <w:tblW w:w="0" w:type="auto"/>
-        <w:tblCellSpacing w:w="85" w:type="dxa"/>
-        <w:tblCellMar>
-          <w:top w:w="57" w:type="dxa"/>
-          <w:left w:w="57" w:type="dxa"/>
-          <w:bottom w:w="57" w:type="dxa"/>
-          <w:right w:w="57" w:type="dxa"/>
-        </w:tblCellMar>
-        <w:tblLook w:val="04A0" w:firstRow="1" w:lastRow="0" w:firstColumn="1" w:lastColumn="0" w:noHBand="0" w:noVBand="1"/>
-      </w:tblPr>
-      <w:tblGrid>
-        <w:gridCol w:w="3238"/>
-        <w:gridCol w:w="3152"/>
-        <w:gridCol w:w="3238"/>
-      </w:tblGrid>
-      <w:tr>
-        <w:trPr>
-          <w:tblCellSpacing w:w="85" w:type="dxa"/>
-        </w:trPr>
-        <w:tc>
-          <w:tcPr>
-            <w:tcW w:w="3209" w:type="dxa"/>
-          </w:tcPr>
-          <w:p>
-            <w:r>
-              <w:t>1</w:t>
-            </w:r>
-          </w:p>
-        </w:tc>
-        <w:tc>
-          <w:tcPr>
-            <w:tcW w:w="3209" w:type="dxa"/>
-          </w:tcPr>
-          <w:p>
-            <w:r>
-              <w:t>2</w:t>
-            </w:r>
-          </w:p>
-        </w:tc>
-        <w:tc>
-          <w:tcPr>
-            <w:tcW w:w="3210" w:type="dxa"/>
-          </w:tcPr>
-          <w:p>
-            <w:r>
-              <w:t>3</w:t>
-            </w:r>
-          </w:p>
-        </w:tc>
-      </w:tr>
-      <w:tr>
-        <w:trPr>
-          <w:tblCellSpacing w:w="85" w:type="dxa"/>
-        </w:trPr>
-        <w:tc>
-          <w:tcPr>
-            <w:tcW w:w="3209" w:type="dxa"/>
-          </w:tcPr>
-          <w:p>
-            <w:r>
-              <w:t>4</w:t>
-            </w:r>
-          </w:p>
-        </w:tc>
-        <w:tc>
-          <w:tcPr>
-            <w:tcW w:w="3209" w:type="dxa"/>
-          </w:tcPr>
-          <w:p>
-            <w:r>
-              <w:t>5</w:t>
-            </w:r>
-          </w:p>
-        </w:tc>
-        <w:tc>
-          <w:tcPr>
-            <w:tcW w:w="3210" w:type="dxa"/>
-          </w:tcPr>
-          <w:p>
-            <w:r>
-              <w:t>6</w:t>
-            </w:r>
-          </w:p>
-        </w:tc>
-      </w:tr>
-    </w:tbl>
-    <w:p/>
-    <w:p>
-      <w:r>
-        <w:t xml:space="preserve">Table 5: </w:t>
+        <w:t>Table with multi-line content:</w:t>
       </w:r>
     </w:p>
     <w:tbl>
@@ -425,181 +827,146 @@
         <w:tblLook w:val="04A0" w:firstRow="1" w:lastRow="0" w:firstColumn="1" w:lastColumn="0" w:noHBand="0" w:noVBand="1"/>
       </w:tblPr>
       <w:tblGrid>
-        <w:gridCol w:w="2579"/>
-        <w:gridCol w:w="2580"/>
-        <w:gridCol w:w="1272"/>
-        <w:gridCol w:w="1274"/>
+        <w:gridCol w:w="3209"/>
+        <w:gridCol w:w="3209"/>
+        <w:gridCol w:w="3210"/>
       </w:tblGrid>
       <w:tr>
+        <w:tc>
+          <w:tcPr>
+            <w:tcW w:w="3209" w:type="dxa"/>
+          </w:tcPr>
+          <w:p>
+            <w:r>
+              <w:t>Paragraph 1</w:t>
+            </w:r>
+          </w:p>
+          <w:p/>
+          <w:p>
+            <w:r>
+              <w:t>Paragraph 2</w:t>
+            </w:r>
+          </w:p>
+        </w:tc>
+        <w:tc>
+          <w:tcPr>
+            <w:tcW w:w="3209" w:type="dxa"/>
+          </w:tcPr>
+          <w:p>
+            <w:r>
+              <w:t>Paragraph with</w:t>
+            </w:r>
+            <w:r>
+              <w:br/>
+              <w:t>multiple</w:t>
+            </w:r>
+            <w:r>
+              <w:br/>
+              <w:t>lines</w:t>
+            </w:r>
+          </w:p>
+        </w:tc>
+        <w:tc>
+          <w:tcPr>
+            <w:tcW w:w="3210" w:type="dxa"/>
+          </w:tcPr>
+          <w:p/>
+        </w:tc>
+      </w:tr>
+      <w:tr>
+        <w:tc>
+          <w:tcPr>
+            <w:tcW w:w="3209" w:type="dxa"/>
+          </w:tcPr>
+          <w:p/>
+        </w:tc>
+        <w:tc>
+          <w:tcPr>
+            <w:tcW w:w="3209" w:type="dxa"/>
+          </w:tcPr>
+          <w:p/>
+        </w:tc>
+        <w:tc>
+          <w:tcPr>
+            <w:tcW w:w="3210" w:type="dxa"/>
+          </w:tcPr>
+          <w:p/>
+        </w:tc>
+      </w:tr>
+    </w:tbl>
+    <w:p/>
+    <w:p>
+      <w:r>
+        <w:t xml:space="preserve">Table with vertical text: </w:t>
+      </w:r>
+    </w:p>
+    <w:tbl>
+      <w:tblPr>
+        <w:tblStyle w:val="Grigliatabella"/>
+        <w:tblW w:w="0" w:type="auto"/>
+        <w:tblLook w:val="04A0" w:firstRow="1" w:lastRow="0" w:firstColumn="1" w:lastColumn="0" w:noHBand="0" w:noVBand="1"/>
+      </w:tblPr>
+      <w:tblGrid>
+        <w:gridCol w:w="3209"/>
+        <w:gridCol w:w="3209"/>
+        <w:gridCol w:w="3210"/>
+      </w:tblGrid>
+      <w:tr>
         <w:trPr>
-          <w:trHeight w:val="343"/>
+          <w:cantSplit/>
+          <w:trHeight w:val="1134"/>
         </w:trPr>
         <w:tc>
           <w:tcPr>
-            <w:tcW w:w="2579" w:type="dxa"/>
-          </w:tcPr>
-          <w:p>
-            <w:r>
-              <w:t>1</w:t>
-            </w:r>
-          </w:p>
-        </w:tc>
-        <w:tc>
-          <w:tcPr>
-            <w:tcW w:w="2580" w:type="dxa"/>
-          </w:tcPr>
-          <w:p>
-            <w:r>
-              <w:t>2</w:t>
-            </w:r>
-          </w:p>
-        </w:tc>
-        <w:tc>
-          <w:tcPr>
-            <w:tcW w:w="2546" w:type="dxa"/>
-            <w:gridSpan w:val="2"/>
-          </w:tcPr>
-          <w:p>
-            <w:r>
-              <w:t>3</w:t>
-            </w:r>
-          </w:p>
-        </w:tc>
-      </w:tr>
-      <w:tr>
-        <w:trPr>
-          <w:trHeight w:val="278"/>
-        </w:trPr>
-        <w:tc>
-          <w:tcPr>
-            <w:tcW w:w="2579" w:type="dxa"/>
-          </w:tcPr>
-          <w:p>
-            <w:r>
-              <w:t>4</w:t>
-            </w:r>
-          </w:p>
-        </w:tc>
-        <w:tc>
-          <w:tcPr>
-            <w:tcW w:w="2580" w:type="dxa"/>
-          </w:tcPr>
-          <w:p>
-            <w:r>
-              <w:t>5</w:t>
-            </w:r>
-          </w:p>
-        </w:tc>
-        <w:tc>
-          <w:tcPr>
-            <w:tcW w:w="2546" w:type="dxa"/>
-            <w:gridSpan w:val="2"/>
-          </w:tcPr>
-          <w:p>
-            <w:r>
-              <w:t>6</w:t>
-            </w:r>
-          </w:p>
-        </w:tc>
-      </w:tr>
-      <w:tr>
-        <w:trPr>
-          <w:trHeight w:val="259"/>
-        </w:trPr>
-        <w:tc>
-          <w:tcPr>
-            <w:tcW w:w="2579" w:type="dxa"/>
-            <w:vMerge w:val="restart"/>
-            <w:tcBorders>
-              <w:right w:val="single" w:sz="12" w:space="0" w:color="E97132" w:themeColor="accent2"/>
-            </w:tcBorders>
-            <w:vAlign w:val="center"/>
+            <w:tcW w:w="3209" w:type="dxa"/>
+            <w:textDirection w:val="tbRl"/>
           </w:tcPr>
           <w:p>
             <w:pPr>
-              <w:jc w:val="center"/>
+              <w:ind w:left="113" w:right="113"/>
             </w:pPr>
             <w:r>
-              <w:t>Align center</w:t>
-            </w:r>
-          </w:p>
-        </w:tc>
-        <w:tc>
-          <w:tcPr>
-            <w:tcW w:w="2580" w:type="dxa"/>
-            <w:vMerge w:val="restart"/>
-            <w:tcBorders>
-              <w:left w:val="single" w:sz="12" w:space="0" w:color="E97132" w:themeColor="accent2"/>
-              <w:right w:val="double" w:sz="4" w:space="0" w:color="0F9ED5" w:themeColor="accent4"/>
-            </w:tcBorders>
-            <w:vAlign w:val="bottom"/>
+              <w:t>Vertical text 1</w:t>
+            </w:r>
+          </w:p>
+        </w:tc>
+        <w:tc>
+          <w:tcPr>
+            <w:tcW w:w="3209" w:type="dxa"/>
+            <w:textDirection w:val="btLr"/>
           </w:tcPr>
           <w:p>
             <w:pPr>
-              <w:jc w:val="right"/>
+              <w:ind w:left="113" w:right="113"/>
             </w:pPr>
             <w:r>
-              <w:t>Align bottom-right</w:t>
-            </w:r>
-          </w:p>
-        </w:tc>
-        <w:tc>
-          <w:tcPr>
-            <w:tcW w:w="1272" w:type="dxa"/>
-            <w:tcBorders>
-              <w:left w:val="double" w:sz="4" w:space="0" w:color="0F9ED5" w:themeColor="accent4"/>
-            </w:tcBorders>
-          </w:tcPr>
-          <w:p/>
-        </w:tc>
-        <w:tc>
-          <w:tcPr>
-            <w:tcW w:w="1274" w:type="dxa"/>
-            <w:tcBorders>
-              <w:top w:val="dashSmallGap" w:sz="18" w:space="0" w:color="EE0000"/>
-            </w:tcBorders>
-          </w:tcPr>
-          <w:p/>
-        </w:tc>
-      </w:tr>
-      <w:tr>
-        <w:trPr>
-          <w:trHeight w:val="259"/>
-        </w:trPr>
-        <w:tc>
-          <w:tcPr>
-            <w:tcW w:w="2579" w:type="dxa"/>
-            <w:vMerge/>
-            <w:tcBorders>
-              <w:right w:val="single" w:sz="12" w:space="0" w:color="E97132" w:themeColor="accent2"/>
-            </w:tcBorders>
-          </w:tcPr>
-          <w:p/>
-        </w:tc>
-        <w:tc>
-          <w:tcPr>
-            <w:tcW w:w="2580" w:type="dxa"/>
-            <w:vMerge/>
-            <w:tcBorders>
-              <w:left w:val="single" w:sz="12" w:space="0" w:color="E97132" w:themeColor="accent2"/>
-              <w:right w:val="double" w:sz="4" w:space="0" w:color="0F9ED5" w:themeColor="accent4"/>
-            </w:tcBorders>
-          </w:tcPr>
-          <w:p/>
-        </w:tc>
-        <w:tc>
-          <w:tcPr>
-            <w:tcW w:w="1272" w:type="dxa"/>
-            <w:tcBorders>
-              <w:left w:val="double" w:sz="4" w:space="0" w:color="0F9ED5" w:themeColor="accent4"/>
-            </w:tcBorders>
-          </w:tcPr>
-          <w:p/>
-        </w:tc>
-        <w:tc>
-          <w:tcPr>
-            <w:tcW w:w="1274" w:type="dxa"/>
-            <w:shd w:val="clear" w:color="auto" w:fill="FFFF99"/>
+              <w:t>Vertical text 2</w:t>
+            </w:r>
+          </w:p>
+        </w:tc>
+        <w:tc>
+          <w:tcPr>
+            <w:tcW w:w="3210" w:type="dxa"/>
+          </w:tcPr>
+          <w:p/>
+        </w:tc>
+      </w:tr>
+      <w:tr>
+        <w:tc>
+          <w:tcPr>
+            <w:tcW w:w="3209" w:type="dxa"/>
+          </w:tcPr>
+          <w:p/>
+        </w:tc>
+        <w:tc>
+          <w:tcPr>
+            <w:tcW w:w="3209" w:type="dxa"/>
+          </w:tcPr>
+          <w:p/>
+        </w:tc>
+        <w:tc>
+          <w:tcPr>
+            <w:tcW w:w="3210" w:type="dxa"/>
           </w:tcPr>
           <w:p/>
         </w:tc>
@@ -632,7 +999,11 @@
             <w:cnfStyle w:val="001000000000" w:firstRow="0" w:lastRow="0" w:firstColumn="1" w:lastColumn="0" w:oddVBand="0" w:evenVBand="0" w:oddHBand="0" w:evenHBand="0" w:firstRowFirstColumn="0" w:firstRowLastColumn="0" w:lastRowFirstColumn="0" w:lastRowLastColumn="0"/>
             <w:tcW w:w="2407" w:type="dxa"/>
           </w:tcPr>
-          <w:p/>
+          <w:p>
+            <w:r>
+              <w:t>A1</w:t>
+            </w:r>
+          </w:p>
         </w:tc>
         <w:tc>
           <w:tcPr>
@@ -643,7 +1014,7 @@
               <w:cnfStyle w:val="100000000000" w:firstRow="1" w:lastRow="0" w:firstColumn="0" w:lastColumn="0" w:oddVBand="0" w:evenVBand="0" w:oddHBand="0" w:evenHBand="0" w:firstRowFirstColumn="0" w:firstRowLastColumn="0" w:lastRowFirstColumn="0" w:lastRowLastColumn="0"/>
             </w:pPr>
             <w:r>
-              <w:t>A</w:t>
+              <w:t>B1</w:t>
             </w:r>
           </w:p>
         </w:tc>
@@ -656,7 +1027,7 @@
               <w:cnfStyle w:val="100000000000" w:firstRow="1" w:lastRow="0" w:firstColumn="0" w:lastColumn="0" w:oddVBand="0" w:evenVBand="0" w:oddHBand="0" w:evenHBand="0" w:firstRowFirstColumn="0" w:firstRowLastColumn="0" w:lastRowFirstColumn="0" w:lastRowLastColumn="0"/>
             </w:pPr>
             <w:r>
-              <w:t>B</w:t>
+              <w:t>C1</w:t>
             </w:r>
           </w:p>
         </w:tc>
@@ -669,7 +1040,7 @@
               <w:cnfStyle w:val="100000000000" w:firstRow="1" w:lastRow="0" w:firstColumn="0" w:lastColumn="0" w:oddVBand="0" w:evenVBand="0" w:oddHBand="0" w:evenHBand="0" w:firstRowFirstColumn="0" w:firstRowLastColumn="0" w:lastRowFirstColumn="0" w:lastRowLastColumn="0"/>
             </w:pPr>
             <w:r>
-              <w:t>C</w:t>
+              <w:t>D1</w:t>
             </w:r>
           </w:p>
         </w:tc>
@@ -685,7 +1056,7 @@
           </w:tcPr>
           <w:p>
             <w:r>
-              <w:t>1</w:t>
+              <w:t>A2</w:t>
             </w:r>
           </w:p>
         </w:tc>
@@ -698,7 +1069,7 @@
               <w:cnfStyle w:val="000000100000" w:firstRow="0" w:lastRow="0" w:firstColumn="0" w:lastColumn="0" w:oddVBand="0" w:evenVBand="0" w:oddHBand="1" w:evenHBand="0" w:firstRowFirstColumn="0" w:firstRowLastColumn="0" w:lastRowFirstColumn="0" w:lastRowLastColumn="0"/>
             </w:pPr>
             <w:r>
-              <w:t>A1</w:t>
+              <w:t>B2</w:t>
             </w:r>
           </w:p>
         </w:tc>
@@ -711,7 +1082,7 @@
               <w:cnfStyle w:val="000000100000" w:firstRow="0" w:lastRow="0" w:firstColumn="0" w:lastColumn="0" w:oddVBand="0" w:evenVBand="0" w:oddHBand="1" w:evenHBand="0" w:firstRowFirstColumn="0" w:firstRowLastColumn="0" w:lastRowFirstColumn="0" w:lastRowLastColumn="0"/>
             </w:pPr>
             <w:r>
-              <w:t>B1</w:t>
+              <w:t>C2</w:t>
             </w:r>
           </w:p>
         </w:tc>
@@ -724,7 +1095,7 @@
               <w:cnfStyle w:val="000000100000" w:firstRow="0" w:lastRow="0" w:firstColumn="0" w:lastColumn="0" w:oddVBand="0" w:evenVBand="0" w:oddHBand="1" w:evenHBand="0" w:firstRowFirstColumn="0" w:firstRowLastColumn="0" w:lastRowFirstColumn="0" w:lastRowLastColumn="0"/>
             </w:pPr>
             <w:r>
-              <w:t>C1</w:t>
+              <w:t>D2</w:t>
             </w:r>
           </w:p>
         </w:tc>
@@ -737,7 +1108,7 @@
           </w:tcPr>
           <w:p>
             <w:r>
-              <w:t>2</w:t>
+              <w:t>A3</w:t>
             </w:r>
           </w:p>
         </w:tc>
@@ -750,7 +1121,7 @@
               <w:cnfStyle w:val="000000000000" w:firstRow="0" w:lastRow="0" w:firstColumn="0" w:lastColumn="0" w:oddVBand="0" w:evenVBand="0" w:oddHBand="0" w:evenHBand="0" w:firstRowFirstColumn="0" w:firstRowLastColumn="0" w:lastRowFirstColumn="0" w:lastRowLastColumn="0"/>
             </w:pPr>
             <w:r>
-              <w:t>A2</w:t>
+              <w:t>B3</w:t>
             </w:r>
           </w:p>
         </w:tc>
@@ -763,7 +1134,7 @@
               <w:cnfStyle w:val="000000000000" w:firstRow="0" w:lastRow="0" w:firstColumn="0" w:lastColumn="0" w:oddVBand="0" w:evenVBand="0" w:oddHBand="0" w:evenHBand="0" w:firstRowFirstColumn="0" w:firstRowLastColumn="0" w:lastRowFirstColumn="0" w:lastRowLastColumn="0"/>
             </w:pPr>
             <w:r>
-              <w:t>B2</w:t>
+              <w:t>C3</w:t>
             </w:r>
           </w:p>
         </w:tc>
@@ -776,7 +1147,7 @@
               <w:cnfStyle w:val="000000000000" w:firstRow="0" w:lastRow="0" w:firstColumn="0" w:lastColumn="0" w:oddVBand="0" w:evenVBand="0" w:oddHBand="0" w:evenHBand="0" w:firstRowFirstColumn="0" w:firstRowLastColumn="0" w:lastRowFirstColumn="0" w:lastRowLastColumn="0"/>
             </w:pPr>
             <w:r>
-              <w:t>C2</w:t>
+              <w:t>D3</w:t>
             </w:r>
           </w:p>
         </w:tc>
@@ -792,7 +1163,7 @@
           </w:tcPr>
           <w:p>
             <w:r>
-              <w:t>3</w:t>
+              <w:t>A4</w:t>
             </w:r>
           </w:p>
         </w:tc>
@@ -805,7 +1176,7 @@
               <w:cnfStyle w:val="000000100000" w:firstRow="0" w:lastRow="0" w:firstColumn="0" w:lastColumn="0" w:oddVBand="0" w:evenVBand="0" w:oddHBand="1" w:evenHBand="0" w:firstRowFirstColumn="0" w:firstRowLastColumn="0" w:lastRowFirstColumn="0" w:lastRowLastColumn="0"/>
             </w:pPr>
             <w:r>
-              <w:t>A3</w:t>
+              <w:t>B4</w:t>
             </w:r>
           </w:p>
         </w:tc>
@@ -818,7 +1189,7 @@
               <w:cnfStyle w:val="000000100000" w:firstRow="0" w:lastRow="0" w:firstColumn="0" w:lastColumn="0" w:oddVBand="0" w:evenVBand="0" w:oddHBand="1" w:evenHBand="0" w:firstRowFirstColumn="0" w:firstRowLastColumn="0" w:lastRowFirstColumn="0" w:lastRowLastColumn="0"/>
             </w:pPr>
             <w:r>
-              <w:t>B3</w:t>
+              <w:t>C4</w:t>
             </w:r>
           </w:p>
         </w:tc>
@@ -831,59 +1202,7 @@
               <w:cnfStyle w:val="000000100000" w:firstRow="0" w:lastRow="0" w:firstColumn="0" w:lastColumn="0" w:oddVBand="0" w:evenVBand="0" w:oddHBand="1" w:evenHBand="0" w:firstRowFirstColumn="0" w:firstRowLastColumn="0" w:lastRowFirstColumn="0" w:lastRowLastColumn="0"/>
             </w:pPr>
             <w:r>
-              <w:t>C3</w:t>
-            </w:r>
-          </w:p>
-        </w:tc>
-      </w:tr>
-      <w:tr>
-        <w:tc>
-          <w:tcPr>
-            <w:cnfStyle w:val="001000000000" w:firstRow="0" w:lastRow="0" w:firstColumn="1" w:lastColumn="0" w:oddVBand="0" w:evenVBand="0" w:oddHBand="0" w:evenHBand="0" w:firstRowFirstColumn="0" w:firstRowLastColumn="0" w:lastRowFirstColumn="0" w:lastRowLastColumn="0"/>
-            <w:tcW w:w="2407" w:type="dxa"/>
-          </w:tcPr>
-          <w:p>
-            <w:r>
-              <w:t>4</w:t>
-            </w:r>
-          </w:p>
-        </w:tc>
-        <w:tc>
-          <w:tcPr>
-            <w:tcW w:w="2407" w:type="dxa"/>
-          </w:tcPr>
-          <w:p>
-            <w:pPr>
-              <w:cnfStyle w:val="000000000000" w:firstRow="0" w:lastRow="0" w:firstColumn="0" w:lastColumn="0" w:oddVBand="0" w:evenVBand="0" w:oddHBand="0" w:evenHBand="0" w:firstRowFirstColumn="0" w:firstRowLastColumn="0" w:lastRowFirstColumn="0" w:lastRowLastColumn="0"/>
-            </w:pPr>
-            <w:r>
-              <w:t>A4</w:t>
-            </w:r>
-          </w:p>
-        </w:tc>
-        <w:tc>
-          <w:tcPr>
-            <w:tcW w:w="2407" w:type="dxa"/>
-          </w:tcPr>
-          <w:p>
-            <w:pPr>
-              <w:cnfStyle w:val="000000000000" w:firstRow="0" w:lastRow="0" w:firstColumn="0" w:lastColumn="0" w:oddVBand="0" w:evenVBand="0" w:oddHBand="0" w:evenHBand="0" w:firstRowFirstColumn="0" w:firstRowLastColumn="0" w:lastRowFirstColumn="0" w:lastRowLastColumn="0"/>
-            </w:pPr>
-            <w:r>
-              <w:t>B4</w:t>
-            </w:r>
-          </w:p>
-        </w:tc>
-        <w:tc>
-          <w:tcPr>
-            <w:tcW w:w="2407" w:type="dxa"/>
-          </w:tcPr>
-          <w:p>
-            <w:pPr>
-              <w:cnfStyle w:val="000000000000" w:firstRow="0" w:lastRow="0" w:firstColumn="0" w:lastColumn="0" w:oddVBand="0" w:evenVBand="0" w:oddHBand="0" w:evenHBand="0" w:firstRowFirstColumn="0" w:firstRowLastColumn="0" w:lastRowFirstColumn="0" w:lastRowLastColumn="0"/>
-            </w:pPr>
-            <w:r>
-              <w:t>C4</w:t>
+              <w:t>D4</w:t>
             </w:r>
           </w:p>
         </w:tc>
@@ -892,7 +1211,7 @@
     <w:p/>
     <w:p>
       <w:r>
-        <w:t xml:space="preserve">Nested table: </w:t>
+        <w:t xml:space="preserve">Table with nested table: </w:t>
       </w:r>
     </w:p>
     <w:tbl>
@@ -943,66 +1262,6 @@
           <w:tcPr>
             <w:tcW w:w="3210" w:type="dxa"/>
           </w:tcPr>
-          <w:p/>
-        </w:tc>
-      </w:tr>
-      <w:tr>
-        <w:tc>
-          <w:tcPr>
-            <w:tcW w:w="3209" w:type="dxa"/>
-          </w:tcPr>
-          <w:p>
-            <w:r>
-              <w:t xml:space="preserve">List: </w:t>
-            </w:r>
-          </w:p>
-          <w:p>
-            <w:pPr>
-              <w:pStyle w:val="Paragrafoelenco"/>
-              <w:numPr>
-                <w:ilvl w:val="0"/>
-                <w:numId w:val="1"/>
-              </w:numPr>
-            </w:pPr>
-            <w:r>
-              <w:t>First</w:t>
-            </w:r>
-          </w:p>
-          <w:p>
-            <w:pPr>
-              <w:pStyle w:val="Paragrafoelenco"/>
-              <w:numPr>
-                <w:ilvl w:val="0"/>
-                <w:numId w:val="1"/>
-              </w:numPr>
-            </w:pPr>
-            <w:r>
-              <w:t>Second</w:t>
-            </w:r>
-          </w:p>
-          <w:p>
-            <w:pPr>
-              <w:pStyle w:val="Paragrafoelenco"/>
-              <w:numPr>
-                <w:ilvl w:val="0"/>
-                <w:numId w:val="1"/>
-              </w:numPr>
-            </w:pPr>
-            <w:r>
-              <w:t>Third</w:t>
-            </w:r>
-          </w:p>
-        </w:tc>
-        <w:tc>
-          <w:tcPr>
-            <w:tcW w:w="3209" w:type="dxa"/>
-          </w:tcPr>
-          <w:p/>
-        </w:tc>
-        <w:tc>
-          <w:tcPr>
-            <w:tcW w:w="3210" w:type="dxa"/>
-          </w:tcPr>
           <w:p>
             <w:r>
               <w:t xml:space="preserve">Nested table: </w:t>
@@ -1010,59 +1269,18 @@
           </w:p>
           <w:tbl>
             <w:tblPr>
-              <w:tblStyle w:val="Tabellagriglia4-colore2"/>
+              <w:tblStyle w:val="Grigliatabella"/>
               <w:tblW w:w="0" w:type="auto"/>
               <w:tblLook w:val="04A0" w:firstRow="1" w:lastRow="0" w:firstColumn="1" w:lastColumn="0" w:noHBand="0" w:noVBand="1"/>
             </w:tblPr>
             <w:tblGrid>
-              <w:gridCol w:w="994"/>
-              <w:gridCol w:w="995"/>
-              <w:gridCol w:w="995"/>
+              <w:gridCol w:w="1492"/>
+              <w:gridCol w:w="1492"/>
             </w:tblGrid>
             <w:tr>
-              <w:trPr>
-                <w:cnfStyle w:val="100000000000" w:firstRow="1" w:lastRow="0" w:firstColumn="0" w:lastColumn="0" w:oddVBand="0" w:evenVBand="0" w:oddHBand="0" w:evenHBand="0" w:firstRowFirstColumn="0" w:firstRowLastColumn="0" w:lastRowFirstColumn="0" w:lastRowLastColumn="0"/>
-              </w:trPr>
               <w:tc>
                 <w:tcPr>
-                  <w:cnfStyle w:val="001000000000" w:firstRow="0" w:lastRow="0" w:firstColumn="1" w:lastColumn="0" w:oddVBand="0" w:evenVBand="0" w:oddHBand="0" w:evenHBand="0" w:firstRowFirstColumn="0" w:firstRowLastColumn="0" w:lastRowFirstColumn="0" w:lastRowLastColumn="0"/>
-                  <w:tcW w:w="994" w:type="dxa"/>
-                </w:tcPr>
-                <w:p>
-                  <w:r>
-                    <w:t>Header</w:t>
-                  </w:r>
-                </w:p>
-              </w:tc>
-              <w:tc>
-                <w:tcPr>
-                  <w:tcW w:w="995" w:type="dxa"/>
-                </w:tcPr>
-                <w:p>
-                  <w:pPr>
-                    <w:cnfStyle w:val="100000000000" w:firstRow="1" w:lastRow="0" w:firstColumn="0" w:lastColumn="0" w:oddVBand="0" w:evenVBand="0" w:oddHBand="0" w:evenHBand="0" w:firstRowFirstColumn="0" w:firstRowLastColumn="0" w:lastRowFirstColumn="0" w:lastRowLastColumn="0"/>
-                  </w:pPr>
-                </w:p>
-              </w:tc>
-              <w:tc>
-                <w:tcPr>
-                  <w:tcW w:w="995" w:type="dxa"/>
-                </w:tcPr>
-                <w:p>
-                  <w:pPr>
-                    <w:cnfStyle w:val="100000000000" w:firstRow="1" w:lastRow="0" w:firstColumn="0" w:lastColumn="0" w:oddVBand="0" w:evenVBand="0" w:oddHBand="0" w:evenHBand="0" w:firstRowFirstColumn="0" w:firstRowLastColumn="0" w:lastRowFirstColumn="0" w:lastRowLastColumn="0"/>
-                  </w:pPr>
-                </w:p>
-              </w:tc>
-            </w:tr>
-            <w:tr>
-              <w:trPr>
-                <w:cnfStyle w:val="000000100000" w:firstRow="0" w:lastRow="0" w:firstColumn="0" w:lastColumn="0" w:oddVBand="0" w:evenVBand="0" w:oddHBand="1" w:evenHBand="0" w:firstRowFirstColumn="0" w:firstRowLastColumn="0" w:lastRowFirstColumn="0" w:lastRowLastColumn="0"/>
-              </w:trPr>
-              <w:tc>
-                <w:tcPr>
-                  <w:cnfStyle w:val="001000000000" w:firstRow="0" w:lastRow="0" w:firstColumn="1" w:lastColumn="0" w:oddVBand="0" w:evenVBand="0" w:oddHBand="0" w:evenHBand="0" w:firstRowFirstColumn="0" w:firstRowLastColumn="0" w:lastRowFirstColumn="0" w:lastRowLastColumn="0"/>
-                  <w:tcW w:w="994" w:type="dxa"/>
+                  <w:tcW w:w="1492" w:type="dxa"/>
                 </w:tcPr>
                 <w:p>
                   <w:r>
@@ -1072,27 +1290,11 @@
               </w:tc>
               <w:tc>
                 <w:tcPr>
-                  <w:tcW w:w="995" w:type="dxa"/>
+                  <w:tcW w:w="1492" w:type="dxa"/>
                 </w:tcPr>
                 <w:p>
-                  <w:pPr>
-                    <w:cnfStyle w:val="000000100000" w:firstRow="0" w:lastRow="0" w:firstColumn="0" w:lastColumn="0" w:oddVBand="0" w:evenVBand="0" w:oddHBand="1" w:evenHBand="0" w:firstRowFirstColumn="0" w:firstRowLastColumn="0" w:lastRowFirstColumn="0" w:lastRowLastColumn="0"/>
-                  </w:pPr>
                   <w:r>
                     <w:t>2</w:t>
-                  </w:r>
-                </w:p>
-              </w:tc>
-              <w:tc>
-                <w:tcPr>
-                  <w:tcW w:w="995" w:type="dxa"/>
-                </w:tcPr>
-                <w:p>
-                  <w:pPr>
-                    <w:cnfStyle w:val="000000100000" w:firstRow="0" w:lastRow="0" w:firstColumn="0" w:lastColumn="0" w:oddVBand="0" w:evenVBand="0" w:oddHBand="1" w:evenHBand="0" w:firstRowFirstColumn="0" w:firstRowLastColumn="0" w:lastRowFirstColumn="0" w:lastRowLastColumn="0"/>
-                  </w:pPr>
-                  <w:r>
-                    <w:t>3</w:t>
                   </w:r>
                 </w:p>
               </w:tc>
@@ -1100,8 +1302,17 @@
             <w:tr>
               <w:tc>
                 <w:tcPr>
-                  <w:cnfStyle w:val="001000000000" w:firstRow="0" w:lastRow="0" w:firstColumn="1" w:lastColumn="0" w:oddVBand="0" w:evenVBand="0" w:oddHBand="0" w:evenHBand="0" w:firstRowFirstColumn="0" w:firstRowLastColumn="0" w:lastRowFirstColumn="0" w:lastRowLastColumn="0"/>
-                  <w:tcW w:w="994" w:type="dxa"/>
+                  <w:tcW w:w="1492" w:type="dxa"/>
+                </w:tcPr>
+                <w:p>
+                  <w:r>
+                    <w:t>3</w:t>
+                  </w:r>
+                </w:p>
+              </w:tc>
+              <w:tc>
+                <w:tcPr>
+                  <w:tcW w:w="1492" w:type="dxa"/>
                 </w:tcPr>
                 <w:p>
                   <w:r>
@@ -1109,37 +1320,11 @@
                   </w:r>
                 </w:p>
               </w:tc>
-              <w:tc>
-                <w:tcPr>
-                  <w:tcW w:w="995" w:type="dxa"/>
-                </w:tcPr>
-                <w:p>
-                  <w:pPr>
-                    <w:cnfStyle w:val="000000000000" w:firstRow="0" w:lastRow="0" w:firstColumn="0" w:lastColumn="0" w:oddVBand="0" w:evenVBand="0" w:oddHBand="0" w:evenHBand="0" w:firstRowFirstColumn="0" w:firstRowLastColumn="0" w:lastRowFirstColumn="0" w:lastRowLastColumn="0"/>
-                  </w:pPr>
-                  <w:r>
-                    <w:t>5</w:t>
-                  </w:r>
-                </w:p>
-              </w:tc>
-              <w:tc>
-                <w:tcPr>
-                  <w:tcW w:w="995" w:type="dxa"/>
-                </w:tcPr>
-                <w:p>
-                  <w:pPr>
-                    <w:cnfStyle w:val="000000000000" w:firstRow="0" w:lastRow="0" w:firstColumn="0" w:lastColumn="0" w:oddVBand="0" w:evenVBand="0" w:oddHBand="0" w:evenHBand="0" w:firstRowFirstColumn="0" w:firstRowLastColumn="0" w:lastRowFirstColumn="0" w:lastRowLastColumn="0"/>
-                  </w:pPr>
-                  <w:r>
-                    <w:t>6</w:t>
-                  </w:r>
-                </w:p>
-              </w:tc>
             </w:tr>
           </w:tbl>
           <w:p>
             <w:r>
-              <w:t>Text</w:t>
+              <w:t>End of nested table</w:t>
             </w:r>
           </w:p>
         </w:tc>
@@ -1154,127 +1339,6 @@
     </w:sectPr>
   </w:body>
 </w:document>
-</file>
-
-<file path=word/numbering.xml><?xml version="1.0" encoding="utf-8"?>
-<w:numbering xmlns:wpc="http://schemas.microsoft.com/office/word/2010/wordprocessingCanvas" xmlns:cx="http://schemas.microsoft.com/office/drawing/2014/chartex" xmlns:cx1="http://schemas.microsoft.com/office/drawing/2015/9/8/chartex" xmlns:cx2="http://schemas.microsoft.com/office/drawing/2015/10/21/chartex" xmlns:cx3="http://schemas.microsoft.com/office/drawing/2016/5/9/chartex" xmlns:cx4="http://schemas.microsoft.com/office/drawing/2016/5/10/chartex" xmlns:cx5="http://schemas.microsoft.com/office/drawing/2016/5/11/chartex" xmlns:cx6="http://schemas.microsoft.com/office/drawing/2016/5/12/chartex" xmlns:cx7="http://schemas.microsoft.com/office/drawing/2016/5/13/chartex" xmlns:cx8="http://schemas.microsoft.com/office/drawing/2016/5/14/chartex" xmlns:mc="http://schemas.openxmlformats.org/markup-compatibility/2006" xmlns:aink="http://schemas.microsoft.com/office/drawing/2016/ink" xmlns:am3d="http://schemas.microsoft.com/office/drawing/2017/model3d" xmlns:o="urn:schemas-microsoft-com:office:office" xmlns:oel="http://schemas.microsoft.com/office/2019/extlst" xmlns:r="http://schemas.openxmlformats.org/officeDocument/2006/relationships" xmlns:m="http://schemas.openxmlformats.org/officeDocument/2006/math" xmlns:v="urn:schemas-microsoft-com:vml" xmlns:wp14="http://schemas.microsoft.com/office/word/2010/wordprocessingDrawing" xmlns:wp="http://schemas.openxmlformats.org/drawingml/2006/wordprocessingDrawing" xmlns:w10="urn:schemas-microsoft-com:office:word" xmlns:w="http://schemas.openxmlformats.org/wordprocessingml/2006/main" xmlns:w14="http://schemas.microsoft.com/office/word/2010/wordml" xmlns:w15="http://schemas.microsoft.com/office/word/2012/wordml" xmlns:w16cex="http://schemas.microsoft.com/office/word/2018/wordml/cex" xmlns:w16cid="http://schemas.microsoft.com/office/word/2016/wordml/cid" xmlns:w16="http://schemas.microsoft.com/office/word/2018/wordml" xmlns:w16du="http://schemas.microsoft.com/office/word/2023/wordml/word16du" xmlns:w16sdtdh="http://schemas.microsoft.com/office/word/2020/wordml/sdtdatahash" xmlns:w16sdtfl="http://schemas.microsoft.com/office/word/2024/wordml/sdtformatlock" xmlns:w16se="http://schemas.microsoft.com/office/word/2015/wordml/symex" xmlns:wpg="http://schemas.microsoft.com/office/word/2010/wordprocessingGroup" xmlns:wpi="http://schemas.microsoft.com/office/word/2010/wordprocessingInk" xmlns:wne="http://schemas.microsoft.com/office/word/2006/wordml" xmlns:wps="http://schemas.microsoft.com/office/word/2010/wordprocessingShape" mc:Ignorable="w14 w15 w16se w16cid w16 w16cex w16sdtdh w16sdtfl w16du wp14">
-  <w:abstractNum w:abstractNumId="0" w15:restartNumberingAfterBreak="0">
-    <w:nsid w:val="745821B6"/>
-    <w:multiLevelType w:val="hybridMultilevel"/>
-    <w:tmpl w:val="D3306386"/>
-    <w:lvl w:ilvl="0" w:tplc="04100001">
-      <w:start w:val="1"/>
-      <w:numFmt w:val="bullet"/>
-      <w:lvlText w:val=""/>
-      <w:lvlJc w:val="left"/>
-      <w:pPr>
-        <w:ind w:left="720" w:hanging="360"/>
-      </w:pPr>
-      <w:rPr>
-        <w:rFonts w:ascii="Symbol" w:hAnsi="Symbol" w:hint="default"/>
-      </w:rPr>
-    </w:lvl>
-    <w:lvl w:ilvl="1" w:tplc="04100003" w:tentative="1">
-      <w:start w:val="1"/>
-      <w:numFmt w:val="bullet"/>
-      <w:lvlText w:val="o"/>
-      <w:lvlJc w:val="left"/>
-      <w:pPr>
-        <w:ind w:left="1440" w:hanging="360"/>
-      </w:pPr>
-      <w:rPr>
-        <w:rFonts w:ascii="Courier New" w:hAnsi="Courier New" w:cs="Courier New" w:hint="default"/>
-      </w:rPr>
-    </w:lvl>
-    <w:lvl w:ilvl="2" w:tplc="04100005" w:tentative="1">
-      <w:start w:val="1"/>
-      <w:numFmt w:val="bullet"/>
-      <w:lvlText w:val=""/>
-      <w:lvlJc w:val="left"/>
-      <w:pPr>
-        <w:ind w:left="2160" w:hanging="360"/>
-      </w:pPr>
-      <w:rPr>
-        <w:rFonts w:ascii="Wingdings" w:hAnsi="Wingdings" w:hint="default"/>
-      </w:rPr>
-    </w:lvl>
-    <w:lvl w:ilvl="3" w:tplc="04100001" w:tentative="1">
-      <w:start w:val="1"/>
-      <w:numFmt w:val="bullet"/>
-      <w:lvlText w:val=""/>
-      <w:lvlJc w:val="left"/>
-      <w:pPr>
-        <w:ind w:left="2880" w:hanging="360"/>
-      </w:pPr>
-      <w:rPr>
-        <w:rFonts w:ascii="Symbol" w:hAnsi="Symbol" w:hint="default"/>
-      </w:rPr>
-    </w:lvl>
-    <w:lvl w:ilvl="4" w:tplc="04100003" w:tentative="1">
-      <w:start w:val="1"/>
-      <w:numFmt w:val="bullet"/>
-      <w:lvlText w:val="o"/>
-      <w:lvlJc w:val="left"/>
-      <w:pPr>
-        <w:ind w:left="3600" w:hanging="360"/>
-      </w:pPr>
-      <w:rPr>
-        <w:rFonts w:ascii="Courier New" w:hAnsi="Courier New" w:cs="Courier New" w:hint="default"/>
-      </w:rPr>
-    </w:lvl>
-    <w:lvl w:ilvl="5" w:tplc="04100005" w:tentative="1">
-      <w:start w:val="1"/>
-      <w:numFmt w:val="bullet"/>
-      <w:lvlText w:val=""/>
-      <w:lvlJc w:val="left"/>
-      <w:pPr>
-        <w:ind w:left="4320" w:hanging="360"/>
-      </w:pPr>
-      <w:rPr>
-        <w:rFonts w:ascii="Wingdings" w:hAnsi="Wingdings" w:hint="default"/>
-      </w:rPr>
-    </w:lvl>
-    <w:lvl w:ilvl="6" w:tplc="04100001" w:tentative="1">
-      <w:start w:val="1"/>
-      <w:numFmt w:val="bullet"/>
-      <w:lvlText w:val=""/>
-      <w:lvlJc w:val="left"/>
-      <w:pPr>
-        <w:ind w:left="5040" w:hanging="360"/>
-      </w:pPr>
-      <w:rPr>
-        <w:rFonts w:ascii="Symbol" w:hAnsi="Symbol" w:hint="default"/>
-      </w:rPr>
-    </w:lvl>
-    <w:lvl w:ilvl="7" w:tplc="04100003" w:tentative="1">
-      <w:start w:val="1"/>
-      <w:numFmt w:val="bullet"/>
-      <w:lvlText w:val="o"/>
-      <w:lvlJc w:val="left"/>
-      <w:pPr>
-        <w:ind w:left="5760" w:hanging="360"/>
-      </w:pPr>
-      <w:rPr>
-        <w:rFonts w:ascii="Courier New" w:hAnsi="Courier New" w:cs="Courier New" w:hint="default"/>
-      </w:rPr>
-    </w:lvl>
-    <w:lvl w:ilvl="8" w:tplc="04100005" w:tentative="1">
-      <w:start w:val="1"/>
-      <w:numFmt w:val="bullet"/>
-      <w:lvlText w:val=""/>
-      <w:lvlJc w:val="left"/>
-      <w:pPr>
-        <w:ind w:left="6480" w:hanging="360"/>
-      </w:pPr>
-      <w:rPr>
-        <w:rFonts w:ascii="Wingdings" w:hAnsi="Wingdings" w:hint="default"/>
-      </w:rPr>
-    </w:lvl>
-  </w:abstractNum>
-  <w:num w:numId="1" w16cid:durableId="70352496">
-    <w:abstractNumId w:val="0"/>
-  </w:num>
-</w:numbering>
 </file>
 
 <file path=word/styles.xml><?xml version="1.0" encoding="utf-8"?>
@@ -1677,7 +1741,7 @@
   <w:style w:type="paragraph" w:default="1" w:styleId="Normale">
     <w:name w:val="Normal"/>
     <w:qFormat/>
-    <w:rsid w:val="00C00ADE"/>
+    <w:rsid w:val="00DE139B"/>
   </w:style>
   <w:style w:type="paragraph" w:styleId="Titolo1">
     <w:name w:val="heading 1"/>
@@ -1686,7 +1750,7 @@
     <w:link w:val="Titolo1Carattere"/>
     <w:uiPriority w:val="9"/>
     <w:qFormat/>
-    <w:rsid w:val="00D2218D"/>
+    <w:rsid w:val="00A8399B"/>
     <w:pPr>
       <w:keepNext/>
       <w:keepLines/>
@@ -1709,7 +1773,7 @@
     <w:semiHidden/>
     <w:unhideWhenUsed/>
     <w:qFormat/>
-    <w:rsid w:val="00D2218D"/>
+    <w:rsid w:val="00A8399B"/>
     <w:pPr>
       <w:keepNext/>
       <w:keepLines/>
@@ -1732,7 +1796,7 @@
     <w:semiHidden/>
     <w:unhideWhenUsed/>
     <w:qFormat/>
-    <w:rsid w:val="00D2218D"/>
+    <w:rsid w:val="00A8399B"/>
     <w:pPr>
       <w:keepNext/>
       <w:keepLines/>
@@ -1755,7 +1819,7 @@
     <w:semiHidden/>
     <w:unhideWhenUsed/>
     <w:qFormat/>
-    <w:rsid w:val="00D2218D"/>
+    <w:rsid w:val="00A8399B"/>
     <w:pPr>
       <w:keepNext/>
       <w:keepLines/>
@@ -1778,7 +1842,7 @@
     <w:semiHidden/>
     <w:unhideWhenUsed/>
     <w:qFormat/>
-    <w:rsid w:val="00D2218D"/>
+    <w:rsid w:val="00A8399B"/>
     <w:pPr>
       <w:keepNext/>
       <w:keepLines/>
@@ -1799,7 +1863,7 @@
     <w:semiHidden/>
     <w:unhideWhenUsed/>
     <w:qFormat/>
-    <w:rsid w:val="00D2218D"/>
+    <w:rsid w:val="00A8399B"/>
     <w:pPr>
       <w:keepNext/>
       <w:keepLines/>
@@ -1822,7 +1886,7 @@
     <w:semiHidden/>
     <w:unhideWhenUsed/>
     <w:qFormat/>
-    <w:rsid w:val="00D2218D"/>
+    <w:rsid w:val="00A8399B"/>
     <w:pPr>
       <w:keepNext/>
       <w:keepLines/>
@@ -1843,7 +1907,7 @@
     <w:semiHidden/>
     <w:unhideWhenUsed/>
     <w:qFormat/>
-    <w:rsid w:val="00D2218D"/>
+    <w:rsid w:val="00A8399B"/>
     <w:pPr>
       <w:keepNext/>
       <w:keepLines/>
@@ -1866,7 +1930,7 @@
     <w:semiHidden/>
     <w:unhideWhenUsed/>
     <w:qFormat/>
-    <w:rsid w:val="00D2218D"/>
+    <w:rsid w:val="00A8399B"/>
     <w:pPr>
       <w:keepNext/>
       <w:keepLines/>
@@ -1910,7 +1974,7 @@
     <w:basedOn w:val="Carpredefinitoparagrafo"/>
     <w:link w:val="Titolo1"/>
     <w:uiPriority w:val="9"/>
-    <w:rsid w:val="00D2218D"/>
+    <w:rsid w:val="00A8399B"/>
     <w:rPr>
       <w:rFonts w:asciiTheme="majorHAnsi" w:eastAsiaTheme="majorEastAsia" w:hAnsiTheme="majorHAnsi" w:cstheme="majorBidi"/>
       <w:color w:val="0F4761" w:themeColor="accent1" w:themeShade="BF"/>
@@ -1924,7 +1988,7 @@
     <w:link w:val="Titolo2"/>
     <w:uiPriority w:val="9"/>
     <w:semiHidden/>
-    <w:rsid w:val="00D2218D"/>
+    <w:rsid w:val="00A8399B"/>
     <w:rPr>
       <w:rFonts w:asciiTheme="majorHAnsi" w:eastAsiaTheme="majorEastAsia" w:hAnsiTheme="majorHAnsi" w:cstheme="majorBidi"/>
       <w:color w:val="0F4761" w:themeColor="accent1" w:themeShade="BF"/>
@@ -1938,7 +2002,7 @@
     <w:link w:val="Titolo3"/>
     <w:uiPriority w:val="9"/>
     <w:semiHidden/>
-    <w:rsid w:val="00D2218D"/>
+    <w:rsid w:val="00A8399B"/>
     <w:rPr>
       <w:rFonts w:asciiTheme="minorHAnsi" w:eastAsiaTheme="majorEastAsia" w:hAnsiTheme="minorHAnsi" w:cstheme="majorBidi"/>
       <w:color w:val="0F4761" w:themeColor="accent1" w:themeShade="BF"/>
@@ -1952,7 +2016,7 @@
     <w:link w:val="Titolo4"/>
     <w:uiPriority w:val="9"/>
     <w:semiHidden/>
-    <w:rsid w:val="00D2218D"/>
+    <w:rsid w:val="00A8399B"/>
     <w:rPr>
       <w:rFonts w:asciiTheme="minorHAnsi" w:eastAsiaTheme="majorEastAsia" w:hAnsiTheme="minorHAnsi" w:cstheme="majorBidi"/>
       <w:i/>
@@ -1966,7 +2030,7 @@
     <w:link w:val="Titolo5"/>
     <w:uiPriority w:val="9"/>
     <w:semiHidden/>
-    <w:rsid w:val="00D2218D"/>
+    <w:rsid w:val="00A8399B"/>
     <w:rPr>
       <w:rFonts w:asciiTheme="minorHAnsi" w:eastAsiaTheme="majorEastAsia" w:hAnsiTheme="minorHAnsi" w:cstheme="majorBidi"/>
       <w:color w:val="0F4761" w:themeColor="accent1" w:themeShade="BF"/>
@@ -1978,7 +2042,7 @@
     <w:link w:val="Titolo6"/>
     <w:uiPriority w:val="9"/>
     <w:semiHidden/>
-    <w:rsid w:val="00D2218D"/>
+    <w:rsid w:val="00A8399B"/>
     <w:rPr>
       <w:rFonts w:asciiTheme="minorHAnsi" w:eastAsiaTheme="majorEastAsia" w:hAnsiTheme="minorHAnsi" w:cstheme="majorBidi"/>
       <w:i/>
@@ -1992,7 +2056,7 @@
     <w:link w:val="Titolo7"/>
     <w:uiPriority w:val="9"/>
     <w:semiHidden/>
-    <w:rsid w:val="00D2218D"/>
+    <w:rsid w:val="00A8399B"/>
     <w:rPr>
       <w:rFonts w:asciiTheme="minorHAnsi" w:eastAsiaTheme="majorEastAsia" w:hAnsiTheme="minorHAnsi" w:cstheme="majorBidi"/>
       <w:color w:val="595959" w:themeColor="text1" w:themeTint="A6"/>
@@ -2004,7 +2068,7 @@
     <w:link w:val="Titolo8"/>
     <w:uiPriority w:val="9"/>
     <w:semiHidden/>
-    <w:rsid w:val="00D2218D"/>
+    <w:rsid w:val="00A8399B"/>
     <w:rPr>
       <w:rFonts w:asciiTheme="minorHAnsi" w:eastAsiaTheme="majorEastAsia" w:hAnsiTheme="minorHAnsi" w:cstheme="majorBidi"/>
       <w:i/>
@@ -2018,7 +2082,7 @@
     <w:link w:val="Titolo9"/>
     <w:uiPriority w:val="9"/>
     <w:semiHidden/>
-    <w:rsid w:val="00D2218D"/>
+    <w:rsid w:val="00A8399B"/>
     <w:rPr>
       <w:rFonts w:asciiTheme="minorHAnsi" w:eastAsiaTheme="majorEastAsia" w:hAnsiTheme="minorHAnsi" w:cstheme="majorBidi"/>
       <w:color w:val="272727" w:themeColor="text1" w:themeTint="D8"/>
@@ -2031,7 +2095,7 @@
     <w:link w:val="TitoloCarattere"/>
     <w:uiPriority w:val="10"/>
     <w:qFormat/>
-    <w:rsid w:val="00D2218D"/>
+    <w:rsid w:val="00A8399B"/>
     <w:pPr>
       <w:spacing w:after="80" w:line="240" w:lineRule="auto"/>
       <w:contextualSpacing/>
@@ -2049,7 +2113,7 @@
     <w:basedOn w:val="Carpredefinitoparagrafo"/>
     <w:link w:val="Titolo"/>
     <w:uiPriority w:val="10"/>
-    <w:rsid w:val="00D2218D"/>
+    <w:rsid w:val="00A8399B"/>
     <w:rPr>
       <w:rFonts w:asciiTheme="majorHAnsi" w:eastAsiaTheme="majorEastAsia" w:hAnsiTheme="majorHAnsi" w:cstheme="majorBidi"/>
       <w:spacing w:val="-10"/>
@@ -2065,7 +2129,7 @@
     <w:link w:val="SottotitoloCarattere"/>
     <w:uiPriority w:val="11"/>
     <w:qFormat/>
-    <w:rsid w:val="00D2218D"/>
+    <w:rsid w:val="00A8399B"/>
     <w:pPr>
       <w:numPr>
         <w:ilvl w:val="1"/>
@@ -2084,7 +2148,7 @@
     <w:basedOn w:val="Carpredefinitoparagrafo"/>
     <w:link w:val="Sottotitolo"/>
     <w:uiPriority w:val="11"/>
-    <w:rsid w:val="00D2218D"/>
+    <w:rsid w:val="00A8399B"/>
     <w:rPr>
       <w:rFonts w:asciiTheme="minorHAnsi" w:eastAsiaTheme="majorEastAsia" w:hAnsiTheme="minorHAnsi" w:cstheme="majorBidi"/>
       <w:color w:val="595959" w:themeColor="text1" w:themeTint="A6"/>
@@ -2100,7 +2164,7 @@
     <w:link w:val="CitazioneCarattere"/>
     <w:uiPriority w:val="29"/>
     <w:qFormat/>
-    <w:rsid w:val="00D2218D"/>
+    <w:rsid w:val="00A8399B"/>
     <w:pPr>
       <w:spacing w:before="160"/>
       <w:jc w:val="center"/>
@@ -2116,7 +2180,7 @@
     <w:basedOn w:val="Carpredefinitoparagrafo"/>
     <w:link w:val="Citazione"/>
     <w:uiPriority w:val="29"/>
-    <w:rsid w:val="00D2218D"/>
+    <w:rsid w:val="00A8399B"/>
     <w:rPr>
       <w:i/>
       <w:iCs/>
@@ -2128,7 +2192,7 @@
     <w:basedOn w:val="Normale"/>
     <w:uiPriority w:val="34"/>
     <w:qFormat/>
-    <w:rsid w:val="00D2218D"/>
+    <w:rsid w:val="00A8399B"/>
     <w:pPr>
       <w:ind w:left="720"/>
       <w:contextualSpacing/>
@@ -2139,7 +2203,7 @@
     <w:basedOn w:val="Carpredefinitoparagrafo"/>
     <w:uiPriority w:val="21"/>
     <w:qFormat/>
-    <w:rsid w:val="00D2218D"/>
+    <w:rsid w:val="00A8399B"/>
     <w:rPr>
       <w:i/>
       <w:iCs/>
@@ -2153,7 +2217,7 @@
     <w:link w:val="CitazioneintensaCarattere"/>
     <w:uiPriority w:val="30"/>
     <w:qFormat/>
-    <w:rsid w:val="00D2218D"/>
+    <w:rsid w:val="00A8399B"/>
     <w:pPr>
       <w:pBdr>
         <w:top w:val="single" w:sz="4" w:space="10" w:color="0F4761" w:themeColor="accent1" w:themeShade="BF"/>
@@ -2174,7 +2238,7 @@
     <w:basedOn w:val="Carpredefinitoparagrafo"/>
     <w:link w:val="Citazioneintensa"/>
     <w:uiPriority w:val="30"/>
-    <w:rsid w:val="00D2218D"/>
+    <w:rsid w:val="00A8399B"/>
     <w:rPr>
       <w:i/>
       <w:iCs/>
@@ -2186,7 +2250,7 @@
     <w:basedOn w:val="Carpredefinitoparagrafo"/>
     <w:uiPriority w:val="32"/>
     <w:qFormat/>
-    <w:rsid w:val="00D2218D"/>
+    <w:rsid w:val="00A8399B"/>
     <w:rPr>
       <w:b/>
       <w:bCs/>
@@ -2199,7 +2263,7 @@
     <w:name w:val="Table Grid"/>
     <w:basedOn w:val="Tabellanormale"/>
     <w:uiPriority w:val="39"/>
-    <w:rsid w:val="009E74F5"/>
+    <w:rsid w:val="00F60B24"/>
     <w:pPr>
       <w:spacing w:after="0" w:line="240" w:lineRule="auto"/>
     </w:pPr>
@@ -2218,7 +2282,7 @@
     <w:name w:val="Grid Table 5 Dark Accent 4"/>
     <w:basedOn w:val="Tabellanormale"/>
     <w:uiPriority w:val="50"/>
-    <w:rsid w:val="00C00ADE"/>
+    <w:rsid w:val="00F60B24"/>
     <w:pPr>
       <w:spacing w:after="0" w:line="240" w:lineRule="auto"/>
     </w:pPr>
@@ -2317,82 +2381,6 @@
       <w:tblPr/>
       <w:tcPr>
         <w:shd w:val="clear" w:color="auto" w:fill="95DCF7" w:themeFill="accent4" w:themeFillTint="66"/>
-      </w:tcPr>
-    </w:tblStylePr>
-  </w:style>
-  <w:style w:type="table" w:styleId="Tabellagriglia4-colore2">
-    <w:name w:val="Grid Table 4 Accent 2"/>
-    <w:basedOn w:val="Tabellanormale"/>
-    <w:uiPriority w:val="49"/>
-    <w:rsid w:val="00C00ADE"/>
-    <w:pPr>
-      <w:spacing w:after="0" w:line="240" w:lineRule="auto"/>
-    </w:pPr>
-    <w:tblPr>
-      <w:tblStyleRowBandSize w:val="1"/>
-      <w:tblStyleColBandSize w:val="1"/>
-      <w:tblBorders>
-        <w:top w:val="single" w:sz="4" w:space="0" w:color="F1A983" w:themeColor="accent2" w:themeTint="99"/>
-        <w:left w:val="single" w:sz="4" w:space="0" w:color="F1A983" w:themeColor="accent2" w:themeTint="99"/>
-        <w:bottom w:val="single" w:sz="4" w:space="0" w:color="F1A983" w:themeColor="accent2" w:themeTint="99"/>
-        <w:right w:val="single" w:sz="4" w:space="0" w:color="F1A983" w:themeColor="accent2" w:themeTint="99"/>
-        <w:insideH w:val="single" w:sz="4" w:space="0" w:color="F1A983" w:themeColor="accent2" w:themeTint="99"/>
-        <w:insideV w:val="single" w:sz="4" w:space="0" w:color="F1A983" w:themeColor="accent2" w:themeTint="99"/>
-      </w:tblBorders>
-    </w:tblPr>
-    <w:tblStylePr w:type="firstRow">
-      <w:rPr>
-        <w:b/>
-        <w:bCs/>
-        <w:color w:val="FFFFFF" w:themeColor="background1"/>
-      </w:rPr>
-      <w:tblPr/>
-      <w:tcPr>
-        <w:tcBorders>
-          <w:top w:val="single" w:sz="4" w:space="0" w:color="E97132" w:themeColor="accent2"/>
-          <w:left w:val="single" w:sz="4" w:space="0" w:color="E97132" w:themeColor="accent2"/>
-          <w:bottom w:val="single" w:sz="4" w:space="0" w:color="E97132" w:themeColor="accent2"/>
-          <w:right w:val="single" w:sz="4" w:space="0" w:color="E97132" w:themeColor="accent2"/>
-          <w:insideH w:val="nil"/>
-          <w:insideV w:val="nil"/>
-        </w:tcBorders>
-        <w:shd w:val="clear" w:color="auto" w:fill="E97132" w:themeFill="accent2"/>
-      </w:tcPr>
-    </w:tblStylePr>
-    <w:tblStylePr w:type="lastRow">
-      <w:rPr>
-        <w:b/>
-        <w:bCs/>
-      </w:rPr>
-      <w:tblPr/>
-      <w:tcPr>
-        <w:tcBorders>
-          <w:top w:val="double" w:sz="4" w:space="0" w:color="E97132" w:themeColor="accent2"/>
-        </w:tcBorders>
-      </w:tcPr>
-    </w:tblStylePr>
-    <w:tblStylePr w:type="firstCol">
-      <w:rPr>
-        <w:b/>
-        <w:bCs/>
-      </w:rPr>
-    </w:tblStylePr>
-    <w:tblStylePr w:type="lastCol">
-      <w:rPr>
-        <w:b/>
-        <w:bCs/>
-      </w:rPr>
-    </w:tblStylePr>
-    <w:tblStylePr w:type="band1Vert">
-      <w:tblPr/>
-      <w:tcPr>
-        <w:shd w:val="clear" w:color="auto" w:fill="FAE2D5" w:themeFill="accent2" w:themeFillTint="33"/>
-      </w:tcPr>
-    </w:tblStylePr>
-    <w:tblStylePr w:type="band1Horz">
-      <w:tblPr/>
-      <w:tcPr>
-        <w:shd w:val="clear" w:color="auto" w:fill="FAE2D5" w:themeFill="accent2" w:themeFillTint="33"/>
       </w:tcPr>
     </w:tblStylePr>
   </w:style>

</xml_diff>

<commit_message>
Support paragraph borders in DOCX renderer, refactor
</commit_message>
<xml_diff>
--- a/test-files/Renderer/Tables.docx
+++ b/test-files/Renderer/Tables.docx
@@ -535,10 +535,7 @@
     <w:p/>
     <w:p>
       <w:r>
-        <w:t>Table with horizontally merged cell</w:t>
-      </w:r>
-      <w:r>
-        <w:t xml:space="preserve"> and vertically merged cell: </w:t>
+        <w:t xml:space="preserve">Table with horizontally merged cell and vertically merged cell: </w:t>
       </w:r>
     </w:p>
     <w:tbl>
@@ -742,6 +739,96 @@
           <w:bottom w:w="227" w:type="dxa"/>
           <w:right w:w="227" w:type="dxa"/>
         </w:tblCellMar>
+        <w:tblLook w:val="04A0" w:firstRow="1" w:lastRow="0" w:firstColumn="1" w:lastColumn="0" w:noHBand="0" w:noVBand="1"/>
+      </w:tblPr>
+      <w:tblGrid>
+        <w:gridCol w:w="3209"/>
+        <w:gridCol w:w="3209"/>
+        <w:gridCol w:w="3210"/>
+      </w:tblGrid>
+      <w:tr>
+        <w:tc>
+          <w:tcPr>
+            <w:tcW w:w="3209" w:type="dxa"/>
+          </w:tcPr>
+          <w:p>
+            <w:r>
+              <w:t>1</w:t>
+            </w:r>
+          </w:p>
+        </w:tc>
+        <w:tc>
+          <w:tcPr>
+            <w:tcW w:w="3209" w:type="dxa"/>
+          </w:tcPr>
+          <w:p>
+            <w:r>
+              <w:t>2</w:t>
+            </w:r>
+          </w:p>
+        </w:tc>
+        <w:tc>
+          <w:tcPr>
+            <w:tcW w:w="3210" w:type="dxa"/>
+          </w:tcPr>
+          <w:p>
+            <w:r>
+              <w:t>3</w:t>
+            </w:r>
+          </w:p>
+        </w:tc>
+      </w:tr>
+      <w:tr>
+        <w:tc>
+          <w:tcPr>
+            <w:tcW w:w="3209" w:type="dxa"/>
+          </w:tcPr>
+          <w:p>
+            <w:r>
+              <w:t>4</w:t>
+            </w:r>
+          </w:p>
+        </w:tc>
+        <w:tc>
+          <w:tcPr>
+            <w:tcW w:w="3209" w:type="dxa"/>
+          </w:tcPr>
+          <w:p>
+            <w:r>
+              <w:t>5</w:t>
+            </w:r>
+          </w:p>
+        </w:tc>
+        <w:tc>
+          <w:tcPr>
+            <w:tcW w:w="3210" w:type="dxa"/>
+          </w:tcPr>
+          <w:p>
+            <w:r>
+              <w:t>6</w:t>
+            </w:r>
+          </w:p>
+        </w:tc>
+      </w:tr>
+    </w:tbl>
+    <w:p/>
+    <w:p>
+      <w:r>
+        <w:t>Table with no borders:</w:t>
+      </w:r>
+    </w:p>
+    <w:tbl>
+      <w:tblPr>
+        <w:tblStyle w:val="Grigliatabella"/>
+        <w:tblW w:w="0" w:type="auto"/>
+        <w:tblBorders>
+          <w:top w:val="none" w:sz="0" w:space="0" w:color="auto"/>
+          <w:left w:val="none" w:sz="0" w:space="0" w:color="auto"/>
+          <w:bottom w:val="none" w:sz="0" w:space="0" w:color="auto"/>
+          <w:right w:val="none" w:sz="0" w:space="0" w:color="auto"/>
+          <w:insideH w:val="none" w:sz="0" w:space="0" w:color="auto"/>
+          <w:insideV w:val="none" w:sz="0" w:space="0" w:color="auto"/>
+        </w:tblBorders>
         <w:tblLook w:val="04A0" w:firstRow="1" w:lastRow="0" w:firstColumn="1" w:lastColumn="0" w:noHBand="0" w:noVBand="1"/>
       </w:tblPr>
       <w:tblGrid>

</xml_diff>

<commit_message>
Support tables in DOCX renderer (part 2)
</commit_message>
<xml_diff>
--- a/test-files/Renderer/Tables.docx
+++ b/test-files/Renderer/Tables.docx
@@ -717,6 +717,135 @@
           <w:p>
             <w:r>
               <w:t>5</w:t>
+            </w:r>
+          </w:p>
+        </w:tc>
+      </w:tr>
+    </w:tbl>
+    <w:p/>
+    <w:p>
+      <w:r>
+        <w:t xml:space="preserve">Table with irregular column widths: </w:t>
+      </w:r>
+    </w:p>
+    <w:tbl>
+      <w:tblPr>
+        <w:tblStyle w:val="Grigliatabella"/>
+        <w:tblW w:w="0" w:type="auto"/>
+        <w:tblLook w:val="04A0" w:firstRow="1" w:lastRow="0" w:firstColumn="1" w:lastColumn="0" w:noHBand="0" w:noVBand="1"/>
+      </w:tblPr>
+      <w:tblGrid>
+        <w:gridCol w:w="1628"/>
+        <w:gridCol w:w="1628"/>
+        <w:gridCol w:w="1534"/>
+        <w:gridCol w:w="1628"/>
+        <w:gridCol w:w="1582"/>
+        <w:gridCol w:w="1628"/>
+      </w:tblGrid>
+      <w:tr>
+        <w:tc>
+          <w:tcPr>
+            <w:tcW w:w="3256" w:type="dxa"/>
+            <w:gridSpan w:val="2"/>
+          </w:tcPr>
+          <w:p>
+            <w:r>
+              <w:t>1</w:t>
+            </w:r>
+          </w:p>
+        </w:tc>
+        <w:tc>
+          <w:tcPr>
+            <w:tcW w:w="3162" w:type="dxa"/>
+            <w:gridSpan w:val="2"/>
+          </w:tcPr>
+          <w:p>
+            <w:r>
+              <w:t>2</w:t>
+            </w:r>
+          </w:p>
+        </w:tc>
+        <w:tc>
+          <w:tcPr>
+            <w:tcW w:w="3210" w:type="dxa"/>
+            <w:gridSpan w:val="2"/>
+          </w:tcPr>
+          <w:p>
+            <w:r>
+              <w:t>3</w:t>
+            </w:r>
+          </w:p>
+        </w:tc>
+      </w:tr>
+      <w:tr>
+        <w:trPr>
+          <w:gridAfter w:val="1"/>
+          <w:wAfter w:w="1628" w:type="dxa"/>
+        </w:trPr>
+        <w:tc>
+          <w:tcPr>
+            <w:tcW w:w="1628" w:type="dxa"/>
+          </w:tcPr>
+          <w:p>
+            <w:r>
+              <w:t>4</w:t>
+            </w:r>
+          </w:p>
+        </w:tc>
+        <w:tc>
+          <w:tcPr>
+            <w:tcW w:w="3162" w:type="dxa"/>
+            <w:gridSpan w:val="2"/>
+          </w:tcPr>
+          <w:p>
+            <w:r>
+              <w:t>5</w:t>
+            </w:r>
+          </w:p>
+        </w:tc>
+        <w:tc>
+          <w:tcPr>
+            <w:tcW w:w="3210" w:type="dxa"/>
+            <w:gridSpan w:val="2"/>
+          </w:tcPr>
+          <w:p>
+            <w:r>
+              <w:t>6</w:t>
+            </w:r>
+          </w:p>
+        </w:tc>
+      </w:tr>
+      <w:tr>
+        <w:tc>
+          <w:tcPr>
+            <w:tcW w:w="3256" w:type="dxa"/>
+            <w:gridSpan w:val="2"/>
+          </w:tcPr>
+          <w:p>
+            <w:r>
+              <w:t>7</w:t>
+            </w:r>
+          </w:p>
+        </w:tc>
+        <w:tc>
+          <w:tcPr>
+            <w:tcW w:w="3162" w:type="dxa"/>
+            <w:gridSpan w:val="2"/>
+          </w:tcPr>
+          <w:p>
+            <w:r>
+              <w:t>8</w:t>
+            </w:r>
+          </w:p>
+        </w:tc>
+        <w:tc>
+          <w:tcPr>
+            <w:tcW w:w="3210" w:type="dxa"/>
+            <w:gridSpan w:val="2"/>
+          </w:tcPr>
+          <w:p>
+            <w:r>
+              <w:t>9</w:t>
             </w:r>
           </w:p>
         </w:tc>
@@ -779,6 +908,95 @@
         </w:tc>
       </w:tr>
       <w:tr>
+        <w:tc>
+          <w:tcPr>
+            <w:tcW w:w="3209" w:type="dxa"/>
+          </w:tcPr>
+          <w:p>
+            <w:r>
+              <w:t>4</w:t>
+            </w:r>
+          </w:p>
+        </w:tc>
+        <w:tc>
+          <w:tcPr>
+            <w:tcW w:w="3209" w:type="dxa"/>
+          </w:tcPr>
+          <w:p>
+            <w:r>
+              <w:t>5</w:t>
+            </w:r>
+          </w:p>
+        </w:tc>
+        <w:tc>
+          <w:tcPr>
+            <w:tcW w:w="3210" w:type="dxa"/>
+          </w:tcPr>
+          <w:p>
+            <w:r>
+              <w:t>6</w:t>
+            </w:r>
+          </w:p>
+        </w:tc>
+      </w:tr>
+    </w:tbl>
+    <w:p/>
+    <w:p>
+      <w:r>
+        <w:t xml:space="preserve">Table with external cell spacing: </w:t>
+      </w:r>
+    </w:p>
+    <w:tbl>
+      <w:tblPr>
+        <w:tblStyle w:val="Grigliatabella"/>
+        <w:tblW w:w="0" w:type="auto"/>
+        <w:tblCellSpacing w:w="28" w:type="dxa"/>
+        <w:tblLook w:val="04A0" w:firstRow="1" w:lastRow="0" w:firstColumn="1" w:lastColumn="0" w:noHBand="0" w:noVBand="1"/>
+      </w:tblPr>
+      <w:tblGrid>
+        <w:gridCol w:w="3219"/>
+        <w:gridCol w:w="3190"/>
+        <w:gridCol w:w="3219"/>
+      </w:tblGrid>
+      <w:tr>
+        <w:trPr>
+          <w:tblCellSpacing w:w="28" w:type="dxa"/>
+        </w:trPr>
+        <w:tc>
+          <w:tcPr>
+            <w:tcW w:w="3209" w:type="dxa"/>
+          </w:tcPr>
+          <w:p>
+            <w:r>
+              <w:t>1</w:t>
+            </w:r>
+          </w:p>
+        </w:tc>
+        <w:tc>
+          <w:tcPr>
+            <w:tcW w:w="3209" w:type="dxa"/>
+          </w:tcPr>
+          <w:p>
+            <w:r>
+              <w:t>2</w:t>
+            </w:r>
+          </w:p>
+        </w:tc>
+        <w:tc>
+          <w:tcPr>
+            <w:tcW w:w="3210" w:type="dxa"/>
+          </w:tcPr>
+          <w:p>
+            <w:r>
+              <w:t>3</w:t>
+            </w:r>
+          </w:p>
+        </w:tc>
+      </w:tr>
+      <w:tr>
+        <w:trPr>
+          <w:tblCellSpacing w:w="28" w:type="dxa"/>
+        </w:trPr>
         <w:tc>
           <w:tcPr>
             <w:tcW w:w="3209" w:type="dxa"/>
@@ -978,6 +1196,356 @@
             <w:tcW w:w="3210" w:type="dxa"/>
           </w:tcPr>
           <w:p/>
+        </w:tc>
+      </w:tr>
+    </w:tbl>
+    <w:p/>
+    <w:p>
+      <w:r>
+        <w:t xml:space="preserve">Table with indentation: </w:t>
+      </w:r>
+    </w:p>
+    <w:tbl>
+      <w:tblPr>
+        <w:tblStyle w:val="Grigliatabella"/>
+        <w:tblW w:w="7213" w:type="dxa"/>
+        <w:tblInd w:w="697" w:type="dxa"/>
+        <w:tblLook w:val="04A0" w:firstRow="1" w:lastRow="0" w:firstColumn="1" w:lastColumn="0" w:noHBand="0" w:noVBand="1"/>
+      </w:tblPr>
+      <w:tblGrid>
+        <w:gridCol w:w="2404"/>
+        <w:gridCol w:w="2404"/>
+        <w:gridCol w:w="2405"/>
+      </w:tblGrid>
+      <w:tr>
+        <w:trPr>
+          <w:trHeight w:val="288"/>
+        </w:trPr>
+        <w:tc>
+          <w:tcPr>
+            <w:tcW w:w="2404" w:type="dxa"/>
+          </w:tcPr>
+          <w:p>
+            <w:r>
+              <w:t>1</w:t>
+            </w:r>
+          </w:p>
+        </w:tc>
+        <w:tc>
+          <w:tcPr>
+            <w:tcW w:w="2404" w:type="dxa"/>
+          </w:tcPr>
+          <w:p>
+            <w:r>
+              <w:t>2</w:t>
+            </w:r>
+          </w:p>
+        </w:tc>
+        <w:tc>
+          <w:tcPr>
+            <w:tcW w:w="2405" w:type="dxa"/>
+          </w:tcPr>
+          <w:p>
+            <w:r>
+              <w:t>3</w:t>
+            </w:r>
+          </w:p>
+        </w:tc>
+      </w:tr>
+      <w:tr>
+        <w:trPr>
+          <w:trHeight w:val="288"/>
+        </w:trPr>
+        <w:tc>
+          <w:tcPr>
+            <w:tcW w:w="2404" w:type="dxa"/>
+          </w:tcPr>
+          <w:p>
+            <w:r>
+              <w:t>4</w:t>
+            </w:r>
+          </w:p>
+        </w:tc>
+        <w:tc>
+          <w:tcPr>
+            <w:tcW w:w="2404" w:type="dxa"/>
+          </w:tcPr>
+          <w:p>
+            <w:r>
+              <w:t>5</w:t>
+            </w:r>
+          </w:p>
+        </w:tc>
+        <w:tc>
+          <w:tcPr>
+            <w:tcW w:w="2405" w:type="dxa"/>
+          </w:tcPr>
+          <w:p>
+            <w:r>
+              <w:t>6</w:t>
+            </w:r>
+          </w:p>
+        </w:tc>
+      </w:tr>
+    </w:tbl>
+    <w:p/>
+    <w:p>
+      <w:r>
+        <w:t xml:space="preserve">Table with single indented row: </w:t>
+      </w:r>
+    </w:p>
+    <w:tbl>
+      <w:tblPr>
+        <w:tblStyle w:val="Grigliatabella"/>
+        <w:tblW w:w="0" w:type="auto"/>
+        <w:tblLook w:val="04A0" w:firstRow="1" w:lastRow="0" w:firstColumn="1" w:lastColumn="0" w:noHBand="0" w:noVBand="1"/>
+      </w:tblPr>
+      <w:tblGrid>
+        <w:gridCol w:w="1413"/>
+        <w:gridCol w:w="1796"/>
+        <w:gridCol w:w="3209"/>
+        <w:gridCol w:w="3210"/>
+      </w:tblGrid>
+      <w:tr>
+        <w:tc>
+          <w:tcPr>
+            <w:tcW w:w="3209" w:type="dxa"/>
+            <w:gridSpan w:val="2"/>
+          </w:tcPr>
+          <w:p>
+            <w:r>
+              <w:t>1</w:t>
+            </w:r>
+          </w:p>
+        </w:tc>
+        <w:tc>
+          <w:tcPr>
+            <w:tcW w:w="3209" w:type="dxa"/>
+          </w:tcPr>
+          <w:p>
+            <w:r>
+              <w:t>2</w:t>
+            </w:r>
+          </w:p>
+        </w:tc>
+        <w:tc>
+          <w:tcPr>
+            <w:tcW w:w="3210" w:type="dxa"/>
+          </w:tcPr>
+          <w:p>
+            <w:r>
+              <w:t>3</w:t>
+            </w:r>
+          </w:p>
+        </w:tc>
+      </w:tr>
+      <w:tr>
+        <w:trPr>
+          <w:gridBefore w:val="1"/>
+          <w:wBefore w:w="1413" w:type="dxa"/>
+        </w:trPr>
+        <w:tc>
+          <w:tcPr>
+            <w:tcW w:w="1796" w:type="dxa"/>
+          </w:tcPr>
+          <w:p>
+            <w:r>
+              <w:t>4</w:t>
+            </w:r>
+          </w:p>
+        </w:tc>
+        <w:tc>
+          <w:tcPr>
+            <w:tcW w:w="3209" w:type="dxa"/>
+          </w:tcPr>
+          <w:p>
+            <w:r>
+              <w:t>5</w:t>
+            </w:r>
+          </w:p>
+        </w:tc>
+        <w:tc>
+          <w:tcPr>
+            <w:tcW w:w="3210" w:type="dxa"/>
+          </w:tcPr>
+          <w:p>
+            <w:r>
+              <w:t>6</w:t>
+            </w:r>
+          </w:p>
+        </w:tc>
+      </w:tr>
+      <w:tr>
+        <w:tc>
+          <w:tcPr>
+            <w:tcW w:w="3209" w:type="dxa"/>
+            <w:gridSpan w:val="2"/>
+          </w:tcPr>
+          <w:p>
+            <w:r>
+              <w:t>7</w:t>
+            </w:r>
+          </w:p>
+        </w:tc>
+        <w:tc>
+          <w:tcPr>
+            <w:tcW w:w="3209" w:type="dxa"/>
+          </w:tcPr>
+          <w:p>
+            <w:r>
+              <w:t>8</w:t>
+            </w:r>
+          </w:p>
+        </w:tc>
+        <w:tc>
+          <w:tcPr>
+            <w:tcW w:w="3210" w:type="dxa"/>
+          </w:tcPr>
+          <w:p>
+            <w:r>
+              <w:t>9</w:t>
+            </w:r>
+          </w:p>
+        </w:tc>
+      </w:tr>
+    </w:tbl>
+    <w:p/>
+    <w:p>
+      <w:r>
+        <w:t xml:space="preserve">Table globally aligned at center: </w:t>
+      </w:r>
+    </w:p>
+    <w:tbl>
+      <w:tblPr>
+        <w:tblStyle w:val="Grigliatabella"/>
+        <w:tblW w:w="0" w:type="auto"/>
+        <w:jc w:val="center"/>
+        <w:tblLook w:val="04A0" w:firstRow="1" w:lastRow="0" w:firstColumn="1" w:lastColumn="0" w:noHBand="0" w:noVBand="1"/>
+      </w:tblPr>
+      <w:tblGrid>
+        <w:gridCol w:w="2062"/>
+        <w:gridCol w:w="2062"/>
+      </w:tblGrid>
+      <w:tr>
+        <w:trPr>
+          <w:trHeight w:val="288"/>
+          <w:jc w:val="center"/>
+        </w:trPr>
+        <w:tc>
+          <w:tcPr>
+            <w:tcW w:w="2062" w:type="dxa"/>
+          </w:tcPr>
+          <w:p>
+            <w:r>
+              <w:t>1</w:t>
+            </w:r>
+          </w:p>
+        </w:tc>
+        <w:tc>
+          <w:tcPr>
+            <w:tcW w:w="2062" w:type="dxa"/>
+          </w:tcPr>
+          <w:p>
+            <w:r>
+              <w:t>2</w:t>
+            </w:r>
+          </w:p>
+        </w:tc>
+      </w:tr>
+      <w:tr>
+        <w:trPr>
+          <w:trHeight w:val="288"/>
+          <w:jc w:val="center"/>
+        </w:trPr>
+        <w:tc>
+          <w:tcPr>
+            <w:tcW w:w="2062" w:type="dxa"/>
+          </w:tcPr>
+          <w:p>
+            <w:r>
+              <w:t>3</w:t>
+            </w:r>
+          </w:p>
+        </w:tc>
+        <w:tc>
+          <w:tcPr>
+            <w:tcW w:w="2062" w:type="dxa"/>
+          </w:tcPr>
+          <w:p>
+            <w:r>
+              <w:t>4</w:t>
+            </w:r>
+          </w:p>
+        </w:tc>
+      </w:tr>
+    </w:tbl>
+    <w:p/>
+    <w:p>
+      <w:r>
+        <w:t xml:space="preserve">Table globally aligned at right: </w:t>
+      </w:r>
+    </w:p>
+    <w:tbl>
+      <w:tblPr>
+        <w:tblStyle w:val="Grigliatabella"/>
+        <w:tblW w:w="0" w:type="auto"/>
+        <w:jc w:val="right"/>
+        <w:tblLook w:val="04A0" w:firstRow="1" w:lastRow="0" w:firstColumn="1" w:lastColumn="0" w:noHBand="0" w:noVBand="1"/>
+      </w:tblPr>
+      <w:tblGrid>
+        <w:gridCol w:w="2062"/>
+        <w:gridCol w:w="2062"/>
+      </w:tblGrid>
+      <w:tr>
+        <w:trPr>
+          <w:trHeight w:val="288"/>
+          <w:jc w:val="right"/>
+        </w:trPr>
+        <w:tc>
+          <w:tcPr>
+            <w:tcW w:w="2062" w:type="dxa"/>
+          </w:tcPr>
+          <w:p>
+            <w:r>
+              <w:t>1</w:t>
+            </w:r>
+          </w:p>
+        </w:tc>
+        <w:tc>
+          <w:tcPr>
+            <w:tcW w:w="2062" w:type="dxa"/>
+          </w:tcPr>
+          <w:p>
+            <w:r>
+              <w:t>2</w:t>
+            </w:r>
+          </w:p>
+        </w:tc>
+      </w:tr>
+      <w:tr>
+        <w:trPr>
+          <w:trHeight w:val="288"/>
+          <w:jc w:val="right"/>
+        </w:trPr>
+        <w:tc>
+          <w:tcPr>
+            <w:tcW w:w="2062" w:type="dxa"/>
+          </w:tcPr>
+          <w:p>
+            <w:r>
+              <w:t>3</w:t>
+            </w:r>
+          </w:p>
+        </w:tc>
+        <w:tc>
+          <w:tcPr>
+            <w:tcW w:w="2062" w:type="dxa"/>
+          </w:tcPr>
+          <w:p>
+            <w:r>
+              <w:t>4</w:t>
+            </w:r>
+          </w:p>
         </w:tc>
       </w:tr>
     </w:tbl>
@@ -1828,7 +2396,7 @@
   <w:style w:type="paragraph" w:default="1" w:styleId="Normale">
     <w:name w:val="Normal"/>
     <w:qFormat/>
-    <w:rsid w:val="00DE139B"/>
+    <w:rsid w:val="0044378A"/>
   </w:style>
   <w:style w:type="paragraph" w:styleId="Titolo1">
     <w:name w:val="heading 1"/>

</xml_diff>